<commit_message>
Added course materials for JPA Using Hibernate And  PostgreSQL
</commit_message>
<xml_diff>
--- a/3. DevOps and CI-CD/Day 14/Getting Started with Git/Hands On Assignments/1. Hands On Exercises - Git.docx
+++ b/3. DevOps and CI-CD/Day 14/Getting Started with Git/Hands On Assignments/1. Hands On Exercises - Git.docx
@@ -286,7 +286,7 @@
             <v:path/>
             <v:fill on="f" focussize="0,0"/>
             <v:stroke on="f"/>
-            <v:imagedata r:id="rId6" o:title=""/>
+            <v:imagedata r:id="rId8" o:title=""/>
             <o:lock v:ext="edit" aspectratio="t"/>
             <w10:wrap type="none"/>
             <w10:anchorlock/>
@@ -482,12 +482,12 @@
             <v:path/>
             <v:fill on="f" focussize="0,0"/>
             <v:stroke on="f"/>
-            <v:imagedata r:id="rId6" o:title=""/>
+            <v:imagedata r:id="rId10" o:title=""/>
             <o:lock v:ext="edit" aspectratio="t"/>
             <w10:wrap type="none"/>
             <w10:anchorlock/>
           </v:shape>
-          <w:control r:id="rId8" w:name="Control 3" w:shapeid="_x0000_i1027"/>
+          <w:control r:id="rId9" w:name="Control 3" w:shapeid="_x0000_i1027"/>
         </w:object>
       </w:r>
     </w:p>
@@ -678,12 +678,12 @@
             <v:path/>
             <v:fill on="f" focussize="0,0"/>
             <v:stroke on="f"/>
-            <v:imagedata r:id="rId6" o:title=""/>
+            <v:imagedata r:id="rId12" o:title=""/>
             <o:lock v:ext="edit" aspectratio="t"/>
             <w10:wrap type="none"/>
             <w10:anchorlock/>
           </v:shape>
-          <w:control r:id="rId9" w:name="Control 4" w:shapeid="_x0000_i1028"/>
+          <w:control r:id="rId11" w:name="Control 4" w:shapeid="_x0000_i1028"/>
         </w:object>
       </w:r>
       <w:r>
@@ -1004,12 +1004,12 @@
             <v:path/>
             <v:fill on="f" focussize="0,0"/>
             <v:stroke on="f"/>
-            <v:imagedata r:id="rId6" o:title=""/>
+            <v:imagedata r:id="rId12" o:title=""/>
             <o:lock v:ext="edit" aspectratio="t"/>
             <w10:wrap type="none"/>
             <w10:anchorlock/>
           </v:shape>
-          <w:control r:id="rId10" w:name="Control 5" w:shapeid="_x0000_i1029"/>
+          <w:control r:id="rId13" w:name="Control 5" w:shapeid="_x0000_i1029"/>
         </w:object>
       </w:r>
     </w:p>
@@ -1267,12 +1267,12 @@
             <v:path/>
             <v:fill on="f" focussize="0,0"/>
             <v:stroke on="f"/>
-            <v:imagedata r:id="rId6" o:title=""/>
+            <v:imagedata r:id="rId12" o:title=""/>
             <o:lock v:ext="edit" aspectratio="t"/>
             <w10:wrap type="none"/>
             <w10:anchorlock/>
           </v:shape>
-          <w:control r:id="rId11" w:name="Control 6" w:shapeid="_x0000_i1030"/>
+          <w:control r:id="rId14" w:name="Control 6" w:shapeid="_x0000_i1030"/>
         </w:object>
       </w:r>
       <w:r>
@@ -1478,12 +1478,12 @@
             <v:path/>
             <v:fill on="f" focussize="0,0"/>
             <v:stroke on="f"/>
-            <v:imagedata r:id="rId6" o:title=""/>
+            <v:imagedata r:id="rId12" o:title=""/>
             <o:lock v:ext="edit" aspectratio="t"/>
             <w10:wrap type="none"/>
             <w10:anchorlock/>
           </v:shape>
-          <w:control r:id="rId12" w:name="Control 7" w:shapeid="_x0000_i1031"/>
+          <w:control r:id="rId15" w:name="Control 7" w:shapeid="_x0000_i1031"/>
         </w:object>
       </w:r>
       <w:r>
@@ -1517,12 +1517,12 @@
             <v:path/>
             <v:fill on="f" focussize="0,0"/>
             <v:stroke on="f"/>
-            <v:imagedata r:id="rId6" o:title=""/>
+            <v:imagedata r:id="rId12" o:title=""/>
             <o:lock v:ext="edit" aspectratio="t"/>
             <w10:wrap type="none"/>
             <w10:anchorlock/>
           </v:shape>
-          <w:control r:id="rId13" w:name="Control 8" w:shapeid="_x0000_i1032"/>
+          <w:control r:id="rId16" w:name="Control 8" w:shapeid="_x0000_i1032"/>
         </w:object>
       </w:r>
     </w:p>
@@ -1739,12 +1739,12 @@
             <v:path/>
             <v:fill on="f" focussize="0,0"/>
             <v:stroke on="f"/>
-            <v:imagedata r:id="rId6" o:title=""/>
+            <v:imagedata r:id="rId12" o:title=""/>
             <o:lock v:ext="edit" aspectratio="t"/>
             <w10:wrap type="none"/>
             <w10:anchorlock/>
           </v:shape>
-          <w:control r:id="rId14" w:name="Control 9" w:shapeid="_x0000_i1033"/>
+          <w:control r:id="rId17" w:name="Control 9" w:shapeid="_x0000_i1033"/>
         </w:object>
       </w:r>
       <w:r>
@@ -1778,12 +1778,12 @@
             <v:path/>
             <v:fill on="f" focussize="0,0"/>
             <v:stroke on="f"/>
-            <v:imagedata r:id="rId6" o:title=""/>
+            <v:imagedata r:id="rId12" o:title=""/>
             <o:lock v:ext="edit" aspectratio="t"/>
             <w10:wrap type="none"/>
             <w10:anchorlock/>
           </v:shape>
-          <w:control r:id="rId15" w:name="Control 10" w:shapeid="_x0000_i1034"/>
+          <w:control r:id="rId18" w:name="Control 10" w:shapeid="_x0000_i1034"/>
         </w:object>
       </w:r>
       <w:r>
@@ -1989,12 +1989,12 @@
             <v:path/>
             <v:fill on="f" focussize="0,0"/>
             <v:stroke on="f"/>
-            <v:imagedata r:id="rId6" o:title=""/>
+            <v:imagedata r:id="rId12" o:title=""/>
             <o:lock v:ext="edit" aspectratio="t"/>
             <w10:wrap type="none"/>
             <w10:anchorlock/>
           </v:shape>
-          <w:control r:id="rId16" w:name="Control 11" w:shapeid="_x0000_i1035"/>
+          <w:control r:id="rId19" w:name="Control 11" w:shapeid="_x0000_i1035"/>
         </w:object>
       </w:r>
       <w:r>
@@ -2028,12 +2028,12 @@
             <v:path/>
             <v:fill on="f" focussize="0,0"/>
             <v:stroke on="f"/>
-            <v:imagedata r:id="rId6" o:title=""/>
+            <v:imagedata r:id="rId12" o:title=""/>
             <o:lock v:ext="edit" aspectratio="t"/>
             <w10:wrap type="none"/>
             <w10:anchorlock/>
           </v:shape>
-          <w:control r:id="rId17" w:name="Control 12" w:shapeid="_x0000_i1036"/>
+          <w:control r:id="rId20" w:name="Control 12" w:shapeid="_x0000_i1036"/>
         </w:object>
       </w:r>
     </w:p>
@@ -2225,12 +2225,12 @@
             <v:path/>
             <v:fill on="f" focussize="0,0"/>
             <v:stroke on="f"/>
-            <v:imagedata r:id="rId6" o:title=""/>
+            <v:imagedata r:id="rId12" o:title=""/>
             <o:lock v:ext="edit" aspectratio="t"/>
             <w10:wrap type="none"/>
             <w10:anchorlock/>
           </v:shape>
-          <w:control r:id="rId18" w:name="Control 13" w:shapeid="_x0000_i1037"/>
+          <w:control r:id="rId21" w:name="Control 13" w:shapeid="_x0000_i1037"/>
         </w:object>
       </w:r>
       <w:r>
@@ -2264,12 +2264,12 @@
             <v:path/>
             <v:fill on="f" focussize="0,0"/>
             <v:stroke on="f"/>
-            <v:imagedata r:id="rId6" o:title=""/>
+            <v:imagedata r:id="rId12" o:title=""/>
             <o:lock v:ext="edit" aspectratio="t"/>
             <w10:wrap type="none"/>
             <w10:anchorlock/>
           </v:shape>
-          <w:control r:id="rId19" w:name="Control 14" w:shapeid="_x0000_i1038"/>
+          <w:control r:id="rId22" w:name="Control 14" w:shapeid="_x0000_i1038"/>
         </w:object>
       </w:r>
       <w:r>
@@ -2475,12 +2475,12 @@
             <v:path/>
             <v:fill on="f" focussize="0,0"/>
             <v:stroke on="f"/>
-            <v:imagedata r:id="rId6" o:title=""/>
+            <v:imagedata r:id="rId12" o:title=""/>
             <o:lock v:ext="edit" aspectratio="t"/>
             <w10:wrap type="none"/>
             <w10:anchorlock/>
           </v:shape>
-          <w:control r:id="rId20" w:name="Control 15" w:shapeid="_x0000_i1039"/>
+          <w:control r:id="rId23" w:name="Control 15" w:shapeid="_x0000_i1039"/>
         </w:object>
       </w:r>
     </w:p>
@@ -2741,12 +2741,12 @@
             <v:path/>
             <v:fill on="f" focussize="0,0"/>
             <v:stroke on="f"/>
-            <v:imagedata r:id="rId6" o:title=""/>
+            <v:imagedata r:id="rId12" o:title=""/>
             <o:lock v:ext="edit" aspectratio="t"/>
             <w10:wrap type="none"/>
             <w10:anchorlock/>
           </v:shape>
-          <w:control r:id="rId21" w:name="Control 16" w:shapeid="_x0000_i1040"/>
+          <w:control r:id="rId24" w:name="Control 16" w:shapeid="_x0000_i1040"/>
         </w:object>
       </w:r>
       <w:r>
@@ -2780,12 +2780,12 @@
             <v:path/>
             <v:fill on="f" focussize="0,0"/>
             <v:stroke on="f"/>
-            <v:imagedata r:id="rId6" o:title=""/>
+            <v:imagedata r:id="rId12" o:title=""/>
             <o:lock v:ext="edit" aspectratio="t"/>
             <w10:wrap type="none"/>
             <w10:anchorlock/>
           </v:shape>
-          <w:control r:id="rId22" w:name="Control 17" w:shapeid="_x0000_i1041"/>
+          <w:control r:id="rId25" w:name="Control 17" w:shapeid="_x0000_i1041"/>
         </w:object>
       </w:r>
     </w:p>
@@ -3002,12 +3002,12 @@
             <v:path/>
             <v:fill on="f" focussize="0,0"/>
             <v:stroke on="f"/>
-            <v:imagedata r:id="rId6" o:title=""/>
+            <v:imagedata r:id="rId12" o:title=""/>
             <o:lock v:ext="edit" aspectratio="t"/>
             <w10:wrap type="none"/>
             <w10:anchorlock/>
           </v:shape>
-          <w:control r:id="rId23" w:name="Control 18" w:shapeid="_x0000_i1042"/>
+          <w:control r:id="rId26" w:name="Control 18" w:shapeid="_x0000_i1042"/>
         </w:object>
       </w:r>
       <w:r>
@@ -3041,12 +3041,12 @@
             <v:path/>
             <v:fill on="f" focussize="0,0"/>
             <v:stroke on="f"/>
-            <v:imagedata r:id="rId6" o:title=""/>
+            <v:imagedata r:id="rId12" o:title=""/>
             <o:lock v:ext="edit" aspectratio="t"/>
             <w10:wrap type="none"/>
             <w10:anchorlock/>
           </v:shape>
-          <w:control r:id="rId24" w:name="Control 19" w:shapeid="_x0000_i1043"/>
+          <w:control r:id="rId27" w:name="Control 19" w:shapeid="_x0000_i1043"/>
         </w:object>
       </w:r>
     </w:p>
@@ -3309,12 +3309,12 @@
             <v:path/>
             <v:fill on="f" focussize="0,0"/>
             <v:stroke on="f"/>
-            <v:imagedata r:id="rId6" o:title=""/>
+            <v:imagedata r:id="rId12" o:title=""/>
             <o:lock v:ext="edit" aspectratio="t"/>
             <w10:wrap type="none"/>
             <w10:anchorlock/>
           </v:shape>
-          <w:control r:id="rId25" w:name="Control 20" w:shapeid="_x0000_i1044"/>
+          <w:control r:id="rId28" w:name="Control 20" w:shapeid="_x0000_i1044"/>
         </w:object>
       </w:r>
       <w:r>
@@ -3348,12 +3348,12 @@
             <v:path/>
             <v:fill on="f" focussize="0,0"/>
             <v:stroke on="f"/>
-            <v:imagedata r:id="rId6" o:title=""/>
+            <v:imagedata r:id="rId12" o:title=""/>
             <o:lock v:ext="edit" aspectratio="t"/>
             <w10:wrap type="none"/>
             <w10:anchorlock/>
           </v:shape>
-          <w:control r:id="rId26" w:name="Control 21" w:shapeid="_x0000_i1045"/>
+          <w:control r:id="rId29" w:name="Control 21" w:shapeid="_x0000_i1045"/>
         </w:object>
       </w:r>
     </w:p>
@@ -3547,12 +3547,12 @@
             <v:path/>
             <v:fill on="f" focussize="0,0"/>
             <v:stroke on="f"/>
-            <v:imagedata r:id="rId6" o:title=""/>
+            <v:imagedata r:id="rId12" o:title=""/>
             <o:lock v:ext="edit" aspectratio="t"/>
             <w10:wrap type="none"/>
             <w10:anchorlock/>
           </v:shape>
-          <w:control r:id="rId27" w:name="Control 22" w:shapeid="_x0000_i1046"/>
+          <w:control r:id="rId30" w:name="Control 22" w:shapeid="_x0000_i1046"/>
         </w:object>
       </w:r>
     </w:p>
@@ -3818,12 +3818,12 @@
             <v:path/>
             <v:fill on="f" focussize="0,0"/>
             <v:stroke on="f"/>
-            <v:imagedata r:id="rId6" o:title=""/>
+            <v:imagedata r:id="rId12" o:title=""/>
             <o:lock v:ext="edit" aspectratio="t"/>
             <w10:wrap type="none"/>
             <w10:anchorlock/>
           </v:shape>
-          <w:control r:id="rId28" w:name="Control 25" w:shapeid="_x0000_i1047"/>
+          <w:control r:id="rId31" w:name="Control 25" w:shapeid="_x0000_i1047"/>
         </w:object>
       </w:r>
       <w:r>
@@ -3857,12 +3857,12 @@
             <v:path/>
             <v:fill on="f" focussize="0,0"/>
             <v:stroke on="f"/>
-            <v:imagedata r:id="rId6" o:title=""/>
+            <v:imagedata r:id="rId12" o:title=""/>
             <o:lock v:ext="edit" aspectratio="t"/>
             <w10:wrap type="none"/>
             <w10:anchorlock/>
           </v:shape>
-          <w:control r:id="rId29" w:name="Control 26" w:shapeid="_x0000_i1048"/>
+          <w:control r:id="rId32" w:name="Control 26" w:shapeid="_x0000_i1048"/>
         </w:object>
       </w:r>
     </w:p>
@@ -4151,12 +4151,12 @@
             <v:path/>
             <v:fill on="f" focussize="0,0"/>
             <v:stroke on="f"/>
-            <v:imagedata r:id="rId6" o:title=""/>
+            <v:imagedata r:id="rId12" o:title=""/>
             <o:lock v:ext="edit" aspectratio="t"/>
             <w10:wrap type="none"/>
             <w10:anchorlock/>
           </v:shape>
-          <w:control r:id="rId30" w:name="Control 27" w:shapeid="_x0000_i1049"/>
+          <w:control r:id="rId33" w:name="Control 27" w:shapeid="_x0000_i1049"/>
         </w:object>
       </w:r>
       <w:r>
@@ -4190,12 +4190,12 @@
             <v:path/>
             <v:fill on="f" focussize="0,0"/>
             <v:stroke on="f"/>
-            <v:imagedata r:id="rId6" o:title=""/>
+            <v:imagedata r:id="rId12" o:title=""/>
             <o:lock v:ext="edit" aspectratio="t"/>
             <w10:wrap type="none"/>
             <w10:anchorlock/>
           </v:shape>
-          <w:control r:id="rId31" w:name="Control 28" w:shapeid="_x0000_i1050"/>
+          <w:control r:id="rId34" w:name="Control 28" w:shapeid="_x0000_i1050"/>
         </w:object>
       </w:r>
       <w:r>
@@ -4472,12 +4472,12 @@
             <v:path/>
             <v:fill on="f" focussize="0,0"/>
             <v:stroke on="f"/>
-            <v:imagedata r:id="rId6" o:title=""/>
+            <v:imagedata r:id="rId12" o:title=""/>
             <o:lock v:ext="edit" aspectratio="t"/>
             <w10:wrap type="none"/>
             <w10:anchorlock/>
           </v:shape>
-          <w:control r:id="rId32" w:name="Control 29" w:shapeid="_x0000_i1051"/>
+          <w:control r:id="rId35" w:name="Control 29" w:shapeid="_x0000_i1051"/>
         </w:object>
       </w:r>
       <w:r>
@@ -4726,12 +4726,12 @@
             <v:path/>
             <v:fill on="f" focussize="0,0"/>
             <v:stroke on="f"/>
-            <v:imagedata r:id="rId6" o:title=""/>
+            <v:imagedata r:id="rId12" o:title=""/>
             <o:lock v:ext="edit" aspectratio="t"/>
             <w10:wrap type="none"/>
             <w10:anchorlock/>
           </v:shape>
-          <w:control r:id="rId33" w:name="Control 30" w:shapeid="_x0000_i1052"/>
+          <w:control r:id="rId36" w:name="Control 30" w:shapeid="_x0000_i1052"/>
         </w:object>
       </w:r>
       <w:r>
@@ -4765,12 +4765,12 @@
             <v:path/>
             <v:fill on="f" focussize="0,0"/>
             <v:stroke on="f"/>
-            <v:imagedata r:id="rId6" o:title=""/>
+            <v:imagedata r:id="rId12" o:title=""/>
             <o:lock v:ext="edit" aspectratio="t"/>
             <w10:wrap type="none"/>
             <w10:anchorlock/>
           </v:shape>
-          <w:control r:id="rId34" w:name="Control 31" w:shapeid="_x0000_i1053"/>
+          <w:control r:id="rId37" w:name="Control 31" w:shapeid="_x0000_i1053"/>
         </w:object>
       </w:r>
       <w:r>
@@ -5074,12 +5074,12 @@
             <v:path/>
             <v:fill on="f" focussize="0,0"/>
             <v:stroke on="f"/>
-            <v:imagedata r:id="rId6" o:title=""/>
+            <v:imagedata r:id="rId12" o:title=""/>
             <o:lock v:ext="edit" aspectratio="t"/>
             <w10:wrap type="none"/>
             <w10:anchorlock/>
           </v:shape>
-          <w:control r:id="rId35" w:name="Control 32" w:shapeid="_x0000_i1054"/>
+          <w:control r:id="rId38" w:name="Control 32" w:shapeid="_x0000_i1054"/>
         </w:object>
       </w:r>
       <w:r>
@@ -5113,12 +5113,12 @@
             <v:path/>
             <v:fill on="f" focussize="0,0"/>
             <v:stroke on="f"/>
-            <v:imagedata r:id="rId6" o:title=""/>
+            <v:imagedata r:id="rId12" o:title=""/>
             <o:lock v:ext="edit" aspectratio="t"/>
             <w10:wrap type="none"/>
             <w10:anchorlock/>
           </v:shape>
-          <w:control r:id="rId36" w:name="Control 33" w:shapeid="_x0000_i1055"/>
+          <w:control r:id="rId39" w:name="Control 33" w:shapeid="_x0000_i1055"/>
         </w:object>
       </w:r>
       <w:r>
@@ -5152,12 +5152,12 @@
             <v:path/>
             <v:fill on="f" focussize="0,0"/>
             <v:stroke on="f"/>
-            <v:imagedata r:id="rId6" o:title=""/>
+            <v:imagedata r:id="rId12" o:title=""/>
             <o:lock v:ext="edit" aspectratio="t"/>
             <w10:wrap type="none"/>
             <w10:anchorlock/>
           </v:shape>
-          <w:control r:id="rId37" w:name="Control 34" w:shapeid="_x0000_i1056"/>
+          <w:control r:id="rId40" w:name="Control 34" w:shapeid="_x0000_i1056"/>
         </w:object>
       </w:r>
       <w:r>
@@ -5393,12 +5393,12 @@
             <v:path/>
             <v:fill on="f" focussize="0,0"/>
             <v:stroke on="f"/>
-            <v:imagedata r:id="rId6" o:title=""/>
+            <v:imagedata r:id="rId12" o:title=""/>
             <o:lock v:ext="edit" aspectratio="t"/>
             <w10:wrap type="none"/>
             <w10:anchorlock/>
           </v:shape>
-          <w:control r:id="rId38" w:name="Control 35" w:shapeid="_x0000_i1057"/>
+          <w:control r:id="rId41" w:name="Control 35" w:shapeid="_x0000_i1057"/>
         </w:object>
       </w:r>
       <w:r>
@@ -5432,12 +5432,12 @@
             <v:path/>
             <v:fill on="f" focussize="0,0"/>
             <v:stroke on="f"/>
-            <v:imagedata r:id="rId6" o:title=""/>
+            <v:imagedata r:id="rId12" o:title=""/>
             <o:lock v:ext="edit" aspectratio="t"/>
             <w10:wrap type="none"/>
             <w10:anchorlock/>
           </v:shape>
-          <w:control r:id="rId39" w:name="Control 36" w:shapeid="_x0000_i1058"/>
+          <w:control r:id="rId42" w:name="Control 36" w:shapeid="_x0000_i1058"/>
         </w:object>
       </w:r>
     </w:p>
@@ -5629,12 +5629,12 @@
             <v:path/>
             <v:fill on="f" focussize="0,0"/>
             <v:stroke on="f"/>
-            <v:imagedata r:id="rId6" o:title=""/>
+            <v:imagedata r:id="rId12" o:title=""/>
             <o:lock v:ext="edit" aspectratio="t"/>
             <w10:wrap type="none"/>
             <w10:anchorlock/>
           </v:shape>
-          <w:control r:id="rId40" w:name="Control 37" w:shapeid="_x0000_i1059"/>
+          <w:control r:id="rId43" w:name="Control 37" w:shapeid="_x0000_i1059"/>
         </w:object>
       </w:r>
       <w:r>
@@ -5668,12 +5668,12 @@
             <v:path/>
             <v:fill on="f" focussize="0,0"/>
             <v:stroke on="f"/>
-            <v:imagedata r:id="rId6" o:title=""/>
+            <v:imagedata r:id="rId12" o:title=""/>
             <o:lock v:ext="edit" aspectratio="t"/>
             <w10:wrap type="none"/>
             <w10:anchorlock/>
           </v:shape>
-          <w:control r:id="rId41" w:name="Control 38" w:shapeid="_x0000_i1060"/>
+          <w:control r:id="rId44" w:name="Control 38" w:shapeid="_x0000_i1060"/>
         </w:object>
       </w:r>
     </w:p>
@@ -5865,12 +5865,12 @@
             <v:path/>
             <v:fill on="f" focussize="0,0"/>
             <v:stroke on="f"/>
-            <v:imagedata r:id="rId6" o:title=""/>
+            <v:imagedata r:id="rId12" o:title=""/>
             <o:lock v:ext="edit" aspectratio="t"/>
             <w10:wrap type="none"/>
             <w10:anchorlock/>
           </v:shape>
-          <w:control r:id="rId42" w:name="Control 39" w:shapeid="_x0000_i1061"/>
+          <w:control r:id="rId45" w:name="Control 39" w:shapeid="_x0000_i1061"/>
         </w:object>
       </w:r>
       <w:r>
@@ -5904,12 +5904,12 @@
             <v:path/>
             <v:fill on="f" focussize="0,0"/>
             <v:stroke on="f"/>
-            <v:imagedata r:id="rId6" o:title=""/>
+            <v:imagedata r:id="rId12" o:title=""/>
             <o:lock v:ext="edit" aspectratio="t"/>
             <w10:wrap type="none"/>
             <w10:anchorlock/>
           </v:shape>
-          <w:control r:id="rId43" w:name="Control 40" w:shapeid="_x0000_i1062"/>
+          <w:control r:id="rId46" w:name="Control 40" w:shapeid="_x0000_i1062"/>
         </w:object>
       </w:r>
       <w:r>
@@ -5943,12 +5943,12 @@
             <v:path/>
             <v:fill on="f" focussize="0,0"/>
             <v:stroke on="f"/>
-            <v:imagedata r:id="rId6" o:title=""/>
+            <v:imagedata r:id="rId12" o:title=""/>
             <o:lock v:ext="edit" aspectratio="t"/>
             <w10:wrap type="none"/>
             <w10:anchorlock/>
           </v:shape>
-          <w:control r:id="rId44" w:name="Control 41" w:shapeid="_x0000_i1063"/>
+          <w:control r:id="rId47" w:name="Control 41" w:shapeid="_x0000_i1063"/>
         </w:object>
       </w:r>
     </w:p>
@@ -6167,12 +6167,12 @@
             <v:path/>
             <v:fill on="f" focussize="0,0"/>
             <v:stroke on="f"/>
-            <v:imagedata r:id="rId6" o:title=""/>
+            <v:imagedata r:id="rId12" o:title=""/>
             <o:lock v:ext="edit" aspectratio="t"/>
             <w10:wrap type="none"/>
             <w10:anchorlock/>
           </v:shape>
-          <w:control r:id="rId45" w:name="Control 42" w:shapeid="_x0000_i1064"/>
+          <w:control r:id="rId48" w:name="Control 42" w:shapeid="_x0000_i1064"/>
         </w:object>
       </w:r>
       <w:r>
@@ -6371,7 +6371,6 @@
           <w:spacing w:val="0"/>
           <w:sz w:val="23"/>
           <w:szCs w:val="23"/>
-          <w:bdr w:val="none" w:color="auto" w:sz="0" w:space="0"/>
           <w:shd w:val="clear" w:fill="FFFFFF"/>
         </w:rPr>
         <w:t>pull</w:t>
@@ -6436,20 +6435,19 @@
           <w:spacing w:val="0"/>
           <w:sz w:val="27"/>
           <w:szCs w:val="27"/>
-          <w:bdr w:val="none" w:color="auto" w:sz="0" w:space="0"/>
           <w:shd w:val="clear" w:fill="FFFFFF"/>
         </w:rPr>
         <w:object>
-          <v:shape id="_x0000_i1065" o:spt="201" type="#_x0000_t201" style="height:18pt;width:48pt;" o:ole="t" filled="f" o:preferrelative="t" stroked="f" coordsize="21600,21600">
+          <v:shape id="_x0000_i1065" o:spt="201" alt="" type="#_x0000_t201" style="height:18pt;width:48pt;" o:ole="t" filled="f" o:preferrelative="t" stroked="f" coordsize="21600,21600">
             <v:path/>
             <v:fill on="f" focussize="0,0"/>
             <v:stroke on="f"/>
-            <v:imagedata r:id="rId6" o:title=""/>
+            <v:imagedata r:id="rId12" o:title=""/>
             <o:lock v:ext="edit" aspectratio="t"/>
             <w10:wrap type="none"/>
             <w10:anchorlock/>
           </v:shape>
-          <w:control r:id="rId46" w:name="Control 41" w:shapeid="_x0000_i1065"/>
+          <w:control r:id="rId49" w:name="Control 41" w:shapeid="_x0000_i1065"/>
         </w:object>
       </w:r>
       <w:r>
@@ -6462,7 +6460,6 @@
           <w:spacing w:val="0"/>
           <w:sz w:val="27"/>
           <w:szCs w:val="27"/>
-          <w:bdr w:val="none" w:color="auto" w:sz="0" w:space="0"/>
           <w:shd w:val="clear" w:fill="E7E9EB"/>
         </w:rPr>
         <w:t xml:space="preserve"> and then </w:t>
@@ -6477,20 +6474,19 @@
           <w:spacing w:val="0"/>
           <w:sz w:val="27"/>
           <w:szCs w:val="27"/>
-          <w:bdr w:val="none" w:color="auto" w:sz="0" w:space="0"/>
           <w:shd w:val="clear" w:fill="FFFFFF"/>
         </w:rPr>
         <w:object>
-          <v:shape id="_x0000_i1066" o:spt="201" type="#_x0000_t201" style="height:18pt;width:48pt;" o:ole="t" filled="f" o:preferrelative="t" stroked="f" coordsize="21600,21600">
+          <v:shape id="_x0000_i1066" o:spt="201" alt="" type="#_x0000_t201" style="height:18pt;width:48pt;" o:ole="t" filled="f" o:preferrelative="t" stroked="f" coordsize="21600,21600">
             <v:path/>
             <v:fill on="f" focussize="0,0"/>
             <v:stroke on="f"/>
-            <v:imagedata r:id="rId6" o:title=""/>
+            <v:imagedata r:id="rId12" o:title=""/>
             <o:lock v:ext="edit" aspectratio="t"/>
             <w10:wrap type="none"/>
             <w10:anchorlock/>
           </v:shape>
-          <w:control r:id="rId47" w:name="Control 42" w:shapeid="_x0000_i1066"/>
+          <w:control r:id="rId50" w:name="Control 42" w:shapeid="_x0000_i1066"/>
         </w:object>
       </w:r>
     </w:p>
@@ -6626,7 +6622,6 @@
           <w:spacing w:val="0"/>
           <w:sz w:val="27"/>
           <w:szCs w:val="27"/>
-          <w:bdr w:val="none" w:color="auto" w:sz="0" w:space="0"/>
           <w:shd w:val="clear" w:fill="E7E9EB"/>
         </w:rPr>
       </w:pPr>
@@ -6662,7 +6657,6 @@
           <w:spacing w:val="0"/>
           <w:sz w:val="27"/>
           <w:szCs w:val="27"/>
-          <w:bdr w:val="none" w:color="auto" w:sz="0" w:space="0"/>
           <w:shd w:val="clear" w:fill="E7E9EB"/>
         </w:rPr>
         <w:t xml:space="preserve">git </w:t>
@@ -6677,20 +6671,19 @@
           <w:spacing w:val="0"/>
           <w:sz w:val="27"/>
           <w:szCs w:val="27"/>
-          <w:bdr w:val="none" w:color="auto" w:sz="0" w:space="0"/>
           <w:shd w:val="clear" w:fill="FFFFFF"/>
         </w:rPr>
         <w:object>
-          <v:shape id="_x0000_i1067" o:spt="201" type="#_x0000_t201" style="height:18pt;width:48pt;" o:ole="t" filled="f" o:preferrelative="t" stroked="f" coordsize="21600,21600">
+          <v:shape id="_x0000_i1067" o:spt="201" alt="" type="#_x0000_t201" style="height:18pt;width:48pt;" o:ole="t" filled="f" o:preferrelative="t" stroked="f" coordsize="21600,21600">
             <v:path/>
             <v:fill on="f" focussize="0,0"/>
             <v:stroke on="f"/>
-            <v:imagedata r:id="rId6" o:title=""/>
+            <v:imagedata r:id="rId12" o:title=""/>
             <o:lock v:ext="edit" aspectratio="t"/>
             <w10:wrap type="none"/>
             <w10:anchorlock/>
           </v:shape>
-          <w:control r:id="rId48" w:name="Control 43" w:shapeid="_x0000_i1067"/>
+          <w:control r:id="rId51" w:name="Control 43" w:shapeid="_x0000_i1067"/>
         </w:object>
       </w:r>
       <w:r>
@@ -6703,7 +6696,6 @@
           <w:spacing w:val="0"/>
           <w:sz w:val="27"/>
           <w:szCs w:val="27"/>
-          <w:bdr w:val="none" w:color="auto" w:sz="0" w:space="0"/>
           <w:shd w:val="clear" w:fill="E7E9EB"/>
         </w:rPr>
         <w:t xml:space="preserve"> </w:t>
@@ -6718,20 +6710,19 @@
           <w:spacing w:val="0"/>
           <w:sz w:val="27"/>
           <w:szCs w:val="27"/>
-          <w:bdr w:val="none" w:color="auto" w:sz="0" w:space="0"/>
           <w:shd w:val="clear" w:fill="FFFFFF"/>
         </w:rPr>
         <w:object>
-          <v:shape id="_x0000_i1068" o:spt="201" type="#_x0000_t201" style="height:18pt;width:48pt;" o:ole="t" filled="f" o:preferrelative="t" stroked="f" coordsize="21600,21600">
+          <v:shape id="_x0000_i1068" o:spt="201" alt="" type="#_x0000_t201" style="height:18pt;width:48pt;" o:ole="t" filled="f" o:preferrelative="t" stroked="f" coordsize="21600,21600">
             <v:path/>
             <v:fill on="f" focussize="0,0"/>
             <v:stroke on="f"/>
-            <v:imagedata r:id="rId6" o:title=""/>
+            <v:imagedata r:id="rId12" o:title=""/>
             <o:lock v:ext="edit" aspectratio="t"/>
             <w10:wrap type="none"/>
             <w10:anchorlock/>
           </v:shape>
-          <w:control r:id="rId49" w:name="Control 44" w:shapeid="_x0000_i1068"/>
+          <w:control r:id="rId52" w:name="Control 44" w:shapeid="_x0000_i1068"/>
         </w:object>
       </w:r>
     </w:p>
@@ -6882,7 +6873,6 @@
           <w:spacing w:val="0"/>
           <w:sz w:val="27"/>
           <w:szCs w:val="27"/>
-          <w:bdr w:val="none" w:color="auto" w:sz="0" w:space="0"/>
           <w:shd w:val="clear" w:fill="E7E9EB"/>
         </w:rPr>
       </w:pPr>
@@ -6918,7 +6908,6 @@
           <w:spacing w:val="0"/>
           <w:sz w:val="27"/>
           <w:szCs w:val="27"/>
-          <w:bdr w:val="none" w:color="auto" w:sz="0" w:space="0"/>
           <w:shd w:val="clear" w:fill="E7E9EB"/>
         </w:rPr>
         <w:t xml:space="preserve">git </w:t>
@@ -6933,20 +6922,19 @@
           <w:spacing w:val="0"/>
           <w:sz w:val="27"/>
           <w:szCs w:val="27"/>
-          <w:bdr w:val="none" w:color="auto" w:sz="0" w:space="0"/>
           <w:shd w:val="clear" w:fill="FFFFFF"/>
         </w:rPr>
         <w:object>
-          <v:shape id="_x0000_i1069" o:spt="201" type="#_x0000_t201" style="height:18pt;width:48pt;" o:ole="t" filled="f" o:preferrelative="t" stroked="f" coordsize="21600,21600">
+          <v:shape id="_x0000_i1069" o:spt="201" alt="" type="#_x0000_t201" style="height:18pt;width:48pt;" o:ole="t" filled="f" o:preferrelative="t" stroked="f" coordsize="21600,21600">
             <v:path/>
             <v:fill on="f" focussize="0,0"/>
             <v:stroke on="f"/>
-            <v:imagedata r:id="rId6" o:title=""/>
+            <v:imagedata r:id="rId12" o:title=""/>
             <o:lock v:ext="edit" aspectratio="t"/>
             <w10:wrap type="none"/>
             <w10:anchorlock/>
           </v:shape>
-          <w:control r:id="rId50" w:name="Control 45" w:shapeid="_x0000_i1069"/>
+          <w:control r:id="rId53" w:name="Control 45" w:shapeid="_x0000_i1069"/>
         </w:object>
       </w:r>
       <w:r>
@@ -6959,7 +6947,6 @@
           <w:spacing w:val="0"/>
           <w:sz w:val="27"/>
           <w:szCs w:val="27"/>
-          <w:bdr w:val="none" w:color="auto" w:sz="0" w:space="0"/>
           <w:shd w:val="clear" w:fill="E7E9EB"/>
         </w:rPr>
         <w:t xml:space="preserve"> </w:t>
@@ -6974,20 +6961,19 @@
           <w:spacing w:val="0"/>
           <w:sz w:val="27"/>
           <w:szCs w:val="27"/>
-          <w:bdr w:val="none" w:color="auto" w:sz="0" w:space="0"/>
           <w:shd w:val="clear" w:fill="FFFFFF"/>
         </w:rPr>
         <w:object>
-          <v:shape id="_x0000_i1070" o:spt="201" type="#_x0000_t201" style="height:18pt;width:48pt;" o:ole="t" filled="f" o:preferrelative="t" stroked="f" coordsize="21600,21600">
+          <v:shape id="_x0000_i1070" o:spt="201" alt="" type="#_x0000_t201" style="height:18pt;width:48pt;" o:ole="t" filled="f" o:preferrelative="t" stroked="f" coordsize="21600,21600">
             <v:path/>
             <v:fill on="f" focussize="0,0"/>
             <v:stroke on="f"/>
-            <v:imagedata r:id="rId6" o:title=""/>
+            <v:imagedata r:id="rId12" o:title=""/>
             <o:lock v:ext="edit" aspectratio="t"/>
             <w10:wrap type="none"/>
             <w10:anchorlock/>
           </v:shape>
-          <w:control r:id="rId51" w:name="Control 46" w:shapeid="_x0000_i1070"/>
+          <w:control r:id="rId54" w:name="Control 46" w:shapeid="_x0000_i1070"/>
         </w:object>
       </w:r>
       <w:r>
@@ -7000,7 +6986,6 @@
           <w:spacing w:val="0"/>
           <w:sz w:val="27"/>
           <w:szCs w:val="27"/>
-          <w:bdr w:val="none" w:color="auto" w:sz="0" w:space="0"/>
           <w:shd w:val="clear" w:fill="E7E9EB"/>
         </w:rPr>
         <w:t>/</w:t>
@@ -7015,20 +7000,19 @@
           <w:spacing w:val="0"/>
           <w:sz w:val="27"/>
           <w:szCs w:val="27"/>
-          <w:bdr w:val="none" w:color="auto" w:sz="0" w:space="0"/>
           <w:shd w:val="clear" w:fill="FFFFFF"/>
         </w:rPr>
         <w:object>
-          <v:shape id="_x0000_i1071" o:spt="201" type="#_x0000_t201" style="height:18pt;width:48pt;" o:ole="t" filled="f" o:preferrelative="t" stroked="f" coordsize="21600,21600">
+          <v:shape id="_x0000_i1071" o:spt="201" alt="" type="#_x0000_t201" style="height:18pt;width:48pt;" o:ole="t" filled="f" o:preferrelative="t" stroked="f" coordsize="21600,21600">
             <v:path/>
             <v:fill on="f" focussize="0,0"/>
             <v:stroke on="f"/>
-            <v:imagedata r:id="rId6" o:title=""/>
+            <v:imagedata r:id="rId12" o:title=""/>
             <o:lock v:ext="edit" aspectratio="t"/>
             <w10:wrap type="none"/>
             <w10:anchorlock/>
           </v:shape>
-          <w:control r:id="rId52" w:name="Control 47" w:shapeid="_x0000_i1071"/>
+          <w:control r:id="rId55" w:name="Control 47" w:shapeid="_x0000_i1071"/>
         </w:object>
       </w:r>
     </w:p>
@@ -7164,7 +7148,6 @@
           <w:spacing w:val="0"/>
           <w:sz w:val="27"/>
           <w:szCs w:val="27"/>
-          <w:bdr w:val="none" w:color="auto" w:sz="0" w:space="0"/>
           <w:shd w:val="clear" w:fill="E7E9EB"/>
         </w:rPr>
       </w:pPr>
@@ -7200,7 +7183,6 @@
           <w:spacing w:val="0"/>
           <w:sz w:val="27"/>
           <w:szCs w:val="27"/>
-          <w:bdr w:val="none" w:color="auto" w:sz="0" w:space="0"/>
           <w:shd w:val="clear" w:fill="E7E9EB"/>
         </w:rPr>
         <w:t xml:space="preserve">git </w:t>
@@ -7215,20 +7197,19 @@
           <w:spacing w:val="0"/>
           <w:sz w:val="27"/>
           <w:szCs w:val="27"/>
-          <w:bdr w:val="none" w:color="auto" w:sz="0" w:space="0"/>
           <w:shd w:val="clear" w:fill="FFFFFF"/>
         </w:rPr>
         <w:object>
-          <v:shape id="_x0000_i1072" o:spt="201" type="#_x0000_t201" style="height:18pt;width:48pt;" o:ole="t" filled="f" o:preferrelative="t" stroked="f" coordsize="21600,21600">
+          <v:shape id="_x0000_i1072" o:spt="201" alt="" type="#_x0000_t201" style="height:18pt;width:48pt;" o:ole="t" filled="f" o:preferrelative="t" stroked="f" coordsize="21600,21600">
             <v:path/>
             <v:fill on="f" focussize="0,0"/>
             <v:stroke on="f"/>
-            <v:imagedata r:id="rId6" o:title=""/>
+            <v:imagedata r:id="rId12" o:title=""/>
             <o:lock v:ext="edit" aspectratio="t"/>
             <w10:wrap type="none"/>
             <w10:anchorlock/>
           </v:shape>
-          <w:control r:id="rId53" w:name="Control 48" w:shapeid="_x0000_i1072"/>
+          <w:control r:id="rId56" w:name="Control 48" w:shapeid="_x0000_i1072"/>
         </w:object>
       </w:r>
       <w:r>
@@ -7241,7 +7222,6 @@
           <w:spacing w:val="0"/>
           <w:sz w:val="27"/>
           <w:szCs w:val="27"/>
-          <w:bdr w:val="none" w:color="auto" w:sz="0" w:space="0"/>
           <w:shd w:val="clear" w:fill="E7E9EB"/>
         </w:rPr>
         <w:t xml:space="preserve"> origin</w:t>
@@ -7413,7 +7393,6 @@
           <w:spacing w:val="0"/>
           <w:sz w:val="23"/>
           <w:szCs w:val="23"/>
-          <w:bdr w:val="none" w:color="auto" w:sz="0" w:space="0"/>
           <w:shd w:val="clear" w:fill="FFFFFF"/>
         </w:rPr>
         <w:t>push</w:t>
@@ -7457,7 +7436,6 @@
           <w:spacing w:val="0"/>
           <w:sz w:val="23"/>
           <w:szCs w:val="23"/>
-          <w:bdr w:val="none" w:color="auto" w:sz="0" w:space="0"/>
           <w:shd w:val="clear" w:fill="FFFFFF"/>
         </w:rPr>
         <w:t>branch</w:t>
@@ -7487,7 +7465,6 @@
           <w:spacing w:val="0"/>
           <w:sz w:val="23"/>
           <w:szCs w:val="23"/>
-          <w:bdr w:val="none" w:color="auto" w:sz="0" w:space="0"/>
           <w:shd w:val="clear" w:fill="FFFFFF"/>
         </w:rPr>
         <w:t>origin</w:t>
@@ -7531,7 +7508,6 @@
           <w:spacing w:val="0"/>
           <w:sz w:val="27"/>
           <w:szCs w:val="27"/>
-          <w:bdr w:val="none" w:color="auto" w:sz="0" w:space="0"/>
           <w:shd w:val="clear" w:fill="E7E9EB"/>
         </w:rPr>
       </w:pPr>
@@ -7567,7 +7543,6 @@
           <w:spacing w:val="0"/>
           <w:sz w:val="27"/>
           <w:szCs w:val="27"/>
-          <w:bdr w:val="none" w:color="auto" w:sz="0" w:space="0"/>
           <w:shd w:val="clear" w:fill="E7E9EB"/>
         </w:rPr>
         <w:t xml:space="preserve">git </w:t>
@@ -7582,20 +7557,19 @@
           <w:spacing w:val="0"/>
           <w:sz w:val="27"/>
           <w:szCs w:val="27"/>
-          <w:bdr w:val="none" w:color="auto" w:sz="0" w:space="0"/>
           <w:shd w:val="clear" w:fill="FFFFFF"/>
         </w:rPr>
         <w:object>
-          <v:shape id="_x0000_i1073" o:spt="201" type="#_x0000_t201" style="height:18pt;width:48pt;" o:ole="t" filled="f" o:preferrelative="t" stroked="f" coordsize="21600,21600">
+          <v:shape id="_x0000_i1073" o:spt="201" alt="" type="#_x0000_t201" style="height:18pt;width:48pt;" o:ole="t" filled="f" o:preferrelative="t" stroked="f" coordsize="21600,21600">
             <v:path/>
             <v:fill on="f" focussize="0,0"/>
             <v:stroke on="f"/>
-            <v:imagedata r:id="rId6" o:title=""/>
+            <v:imagedata r:id="rId12" o:title=""/>
             <o:lock v:ext="edit" aspectratio="t"/>
             <w10:wrap type="none"/>
             <w10:anchorlock/>
           </v:shape>
-          <w:control r:id="rId54" w:name="Control 49" w:shapeid="_x0000_i1073"/>
+          <w:control r:id="rId57" w:name="Control 49" w:shapeid="_x0000_i1073"/>
         </w:object>
       </w:r>
       <w:r>
@@ -7608,7 +7582,6 @@
           <w:spacing w:val="0"/>
           <w:sz w:val="27"/>
           <w:szCs w:val="27"/>
-          <w:bdr w:val="none" w:color="auto" w:sz="0" w:space="0"/>
           <w:shd w:val="clear" w:fill="E7E9EB"/>
         </w:rPr>
         <w:t xml:space="preserve"> </w:t>
@@ -7623,20 +7596,19 @@
           <w:spacing w:val="0"/>
           <w:sz w:val="27"/>
           <w:szCs w:val="27"/>
-          <w:bdr w:val="none" w:color="auto" w:sz="0" w:space="0"/>
           <w:shd w:val="clear" w:fill="FFFFFF"/>
         </w:rPr>
         <w:object>
-          <v:shape id="_x0000_i1074" o:spt="201" type="#_x0000_t201" style="height:18pt;width:48pt;" o:ole="t" filled="f" o:preferrelative="t" stroked="f" coordsize="21600,21600">
+          <v:shape id="_x0000_i1074" o:spt="201" alt="" type="#_x0000_t201" style="height:18pt;width:48pt;" o:ole="t" filled="f" o:preferrelative="t" stroked="f" coordsize="21600,21600">
             <v:path/>
             <v:fill on="f" focussize="0,0"/>
             <v:stroke on="f"/>
-            <v:imagedata r:id="rId6" o:title=""/>
+            <v:imagedata r:id="rId12" o:title=""/>
             <o:lock v:ext="edit" aspectratio="t"/>
             <w10:wrap type="none"/>
             <w10:anchorlock/>
           </v:shape>
-          <w:control r:id="rId55" w:name="Control 50" w:shapeid="_x0000_i1074"/>
+          <w:control r:id="rId58" w:name="Control 50" w:shapeid="_x0000_i1074"/>
         </w:object>
       </w:r>
     </w:p>
@@ -7816,7 +7788,6 @@
           <w:spacing w:val="0"/>
           <w:sz w:val="27"/>
           <w:szCs w:val="27"/>
-          <w:bdr w:val="none" w:color="auto" w:sz="0" w:space="0"/>
           <w:shd w:val="clear" w:fill="E7E9EB"/>
         </w:rPr>
       </w:pPr>
@@ -7852,7 +7823,6 @@
           <w:spacing w:val="0"/>
           <w:sz w:val="27"/>
           <w:szCs w:val="27"/>
-          <w:bdr w:val="none" w:color="auto" w:sz="0" w:space="0"/>
           <w:shd w:val="clear" w:fill="E7E9EB"/>
         </w:rPr>
         <w:t xml:space="preserve">git </w:t>
@@ -7867,20 +7837,19 @@
           <w:spacing w:val="0"/>
           <w:sz w:val="27"/>
           <w:szCs w:val="27"/>
-          <w:bdr w:val="none" w:color="auto" w:sz="0" w:space="0"/>
           <w:shd w:val="clear" w:fill="FFFFFF"/>
         </w:rPr>
         <w:object>
-          <v:shape id="_x0000_i1079" o:spt="201" type="#_x0000_t201" style="height:18pt;width:48pt;" o:ole="t" filled="f" o:preferrelative="t" stroked="f" coordsize="21600,21600">
+          <v:shape id="_x0000_i1075" o:spt="201" alt="" type="#_x0000_t201" style="height:18pt;width:48pt;" o:ole="t" filled="f" o:preferrelative="t" stroked="f" coordsize="21600,21600">
             <v:path/>
             <v:fill on="f" focussize="0,0"/>
             <v:stroke on="f"/>
-            <v:imagedata r:id="rId6" o:title=""/>
+            <v:imagedata r:id="rId12" o:title=""/>
             <o:lock v:ext="edit" aspectratio="t"/>
             <w10:wrap type="none"/>
             <w10:anchorlock/>
           </v:shape>
-          <w:control r:id="rId56" w:name="Control 55" w:shapeid="_x0000_i1079"/>
+          <w:control r:id="rId59" w:name="Control 55" w:shapeid="_x0000_i1075"/>
         </w:object>
       </w:r>
       <w:r>
@@ -7893,7 +7862,6 @@
           <w:spacing w:val="0"/>
           <w:sz w:val="27"/>
           <w:szCs w:val="27"/>
-          <w:bdr w:val="none" w:color="auto" w:sz="0" w:space="0"/>
           <w:shd w:val="clear" w:fill="E7E9EB"/>
         </w:rPr>
         <w:t xml:space="preserve"> </w:t>
@@ -7908,20 +7876,19 @@
           <w:spacing w:val="0"/>
           <w:sz w:val="27"/>
           <w:szCs w:val="27"/>
-          <w:bdr w:val="none" w:color="auto" w:sz="0" w:space="0"/>
           <w:shd w:val="clear" w:fill="FFFFFF"/>
         </w:rPr>
         <w:object>
-          <v:shape id="_x0000_i1080" o:spt="201" type="#_x0000_t201" style="height:18pt;width:48pt;" o:ole="t" filled="f" o:preferrelative="t" stroked="f" coordsize="21600,21600">
+          <v:shape id="_x0000_i1076" o:spt="201" alt="" type="#_x0000_t201" style="height:18pt;width:48pt;" o:ole="t" filled="f" o:preferrelative="t" stroked="f" coordsize="21600,21600">
             <v:path/>
             <v:fill on="f" focussize="0,0"/>
             <v:stroke on="f"/>
-            <v:imagedata r:id="rId6" o:title=""/>
+            <v:imagedata r:id="rId12" o:title=""/>
             <o:lock v:ext="edit" aspectratio="t"/>
             <w10:wrap type="none"/>
             <w10:anchorlock/>
           </v:shape>
-          <w:control r:id="rId57" w:name="Control 56" w:shapeid="_x0000_i1080"/>
+          <w:control r:id="rId60" w:name="Control 56" w:shapeid="_x0000_i1076"/>
         </w:object>
       </w:r>
     </w:p>
@@ -8058,7 +8025,6 @@
           <w:spacing w:val="0"/>
           <w:sz w:val="27"/>
           <w:szCs w:val="27"/>
-          <w:bdr w:val="none" w:color="auto" w:sz="0" w:space="0"/>
           <w:shd w:val="clear" w:fill="E7E9EB"/>
         </w:rPr>
       </w:pPr>
@@ -8094,7 +8060,6 @@
           <w:spacing w:val="0"/>
           <w:sz w:val="27"/>
           <w:szCs w:val="27"/>
-          <w:bdr w:val="none" w:color="auto" w:sz="0" w:space="0"/>
           <w:shd w:val="clear" w:fill="E7E9EB"/>
         </w:rPr>
         <w:t xml:space="preserve">git </w:t>
@@ -8109,20 +8074,19 @@
           <w:spacing w:val="0"/>
           <w:sz w:val="27"/>
           <w:szCs w:val="27"/>
-          <w:bdr w:val="none" w:color="auto" w:sz="0" w:space="0"/>
           <w:shd w:val="clear" w:fill="FFFFFF"/>
         </w:rPr>
         <w:object>
-          <v:shape id="_x0000_i1077" o:spt="201" type="#_x0000_t201" style="height:18pt;width:48pt;" o:ole="t" filled="f" o:preferrelative="t" stroked="f" coordsize="21600,21600">
+          <v:shape id="_x0000_i1077" o:spt="201" alt="" type="#_x0000_t201" style="height:18pt;width:48pt;" o:ole="t" filled="f" o:preferrelative="t" stroked="f" coordsize="21600,21600">
             <v:path/>
             <v:fill on="f" focussize="0,0"/>
             <v:stroke on="f"/>
-            <v:imagedata r:id="rId6" o:title=""/>
+            <v:imagedata r:id="rId12" o:title=""/>
             <o:lock v:ext="edit" aspectratio="t"/>
             <w10:wrap type="none"/>
             <w10:anchorlock/>
           </v:shape>
-          <w:control r:id="rId58" w:name="Control 53" w:shapeid="_x0000_i1077"/>
+          <w:control r:id="rId61" w:name="Control 53" w:shapeid="_x0000_i1077"/>
         </w:object>
       </w:r>
       <w:r>
@@ -8135,7 +8099,6 @@
           <w:spacing w:val="0"/>
           <w:sz w:val="27"/>
           <w:szCs w:val="27"/>
-          <w:bdr w:val="none" w:color="auto" w:sz="0" w:space="0"/>
           <w:shd w:val="clear" w:fill="E7E9EB"/>
         </w:rPr>
         <w:t xml:space="preserve"> </w:t>
@@ -8150,20 +8113,19 @@
           <w:spacing w:val="0"/>
           <w:sz w:val="27"/>
           <w:szCs w:val="27"/>
-          <w:bdr w:val="none" w:color="auto" w:sz="0" w:space="0"/>
           <w:shd w:val="clear" w:fill="FFFFFF"/>
         </w:rPr>
         <w:object>
-          <v:shape id="_x0000_i1078" o:spt="201" type="#_x0000_t201" style="height:18pt;width:48pt;" o:ole="t" filled="f" o:preferrelative="t" stroked="f" coordsize="21600,21600">
+          <v:shape id="_x0000_i1078" o:spt="201" alt="" type="#_x0000_t201" style="height:18pt;width:48pt;" o:ole="t" filled="f" o:preferrelative="t" stroked="f" coordsize="21600,21600">
             <v:path/>
             <v:fill on="f" focussize="0,0"/>
             <v:stroke on="f"/>
-            <v:imagedata r:id="rId6" o:title=""/>
+            <v:imagedata r:id="rId12" o:title=""/>
             <o:lock v:ext="edit" aspectratio="t"/>
             <w10:wrap type="none"/>
             <w10:anchorlock/>
           </v:shape>
-          <w:control r:id="rId59" w:name="Control 54" w:shapeid="_x0000_i1078"/>
+          <w:control r:id="rId62" w:name="Control 54" w:shapeid="_x0000_i1078"/>
         </w:object>
       </w:r>
     </w:p>
@@ -8326,7 +8288,6 @@
           <w:spacing w:val="0"/>
           <w:sz w:val="23"/>
           <w:szCs w:val="23"/>
-          <w:bdr w:val="none" w:color="auto" w:sz="0" w:space="0"/>
           <w:shd w:val="clear" w:fill="FFFFFF"/>
         </w:rPr>
         <w:t>https://abc.com/x/y.git</w:t>
@@ -8370,7 +8331,6 @@
           <w:spacing w:val="0"/>
           <w:sz w:val="27"/>
           <w:szCs w:val="27"/>
-          <w:bdr w:val="none" w:color="auto" w:sz="0" w:space="0"/>
           <w:shd w:val="clear" w:fill="E7E9EB"/>
         </w:rPr>
       </w:pPr>
@@ -8406,7 +8366,6 @@
           <w:spacing w:val="0"/>
           <w:sz w:val="27"/>
           <w:szCs w:val="27"/>
-          <w:bdr w:val="none" w:color="auto" w:sz="0" w:space="0"/>
           <w:shd w:val="clear" w:fill="E7E9EB"/>
         </w:rPr>
         <w:t xml:space="preserve">git </w:t>
@@ -8421,20 +8380,19 @@
           <w:spacing w:val="0"/>
           <w:sz w:val="27"/>
           <w:szCs w:val="27"/>
-          <w:bdr w:val="none" w:color="auto" w:sz="0" w:space="0"/>
           <w:shd w:val="clear" w:fill="FFFFFF"/>
         </w:rPr>
         <w:object>
-          <v:shape id="_x0000_i1081" o:spt="201" type="#_x0000_t201" style="height:18pt;width:48pt;" o:ole="t" filled="f" o:preferrelative="t" stroked="f" coordsize="21600,21600">
+          <v:shape id="_x0000_i1079" o:spt="201" alt="" type="#_x0000_t201" style="height:18pt;width:48pt;" o:ole="t" filled="f" o:preferrelative="t" stroked="f" coordsize="21600,21600">
             <v:path/>
             <v:fill on="f" focussize="0,0"/>
             <v:stroke on="f"/>
-            <v:imagedata r:id="rId6" o:title=""/>
+            <v:imagedata r:id="rId12" o:title=""/>
             <o:lock v:ext="edit" aspectratio="t"/>
             <w10:wrap type="none"/>
             <w10:anchorlock/>
           </v:shape>
-          <w:control r:id="rId60" w:name="Control 57" w:shapeid="_x0000_i1081"/>
+          <w:control r:id="rId63" w:name="Control 57" w:shapeid="_x0000_i1079"/>
         </w:object>
       </w:r>
       <w:r>
@@ -8447,7 +8405,6 @@
           <w:spacing w:val="0"/>
           <w:sz w:val="27"/>
           <w:szCs w:val="27"/>
-          <w:bdr w:val="none" w:color="auto" w:sz="0" w:space="0"/>
           <w:shd w:val="clear" w:fill="E7E9EB"/>
         </w:rPr>
         <w:t xml:space="preserve"> </w:t>
@@ -8462,20 +8419,19 @@
           <w:spacing w:val="0"/>
           <w:sz w:val="27"/>
           <w:szCs w:val="27"/>
-          <w:bdr w:val="none" w:color="auto" w:sz="0" w:space="0"/>
           <w:shd w:val="clear" w:fill="FFFFFF"/>
         </w:rPr>
         <w:object>
-          <v:shape id="_x0000_i1082" o:spt="201" type="#_x0000_t201" style="height:18pt;width:48pt;" o:ole="t" filled="f" o:preferrelative="t" stroked="f" coordsize="21600,21600">
+          <v:shape id="_x0000_i1080" o:spt="201" alt="" type="#_x0000_t201" style="height:18pt;width:48pt;" o:ole="t" filled="f" o:preferrelative="t" stroked="f" coordsize="21600,21600">
             <v:path/>
             <v:fill on="f" focussize="0,0"/>
             <v:stroke on="f"/>
-            <v:imagedata r:id="rId6" o:title=""/>
+            <v:imagedata r:id="rId12" o:title=""/>
             <o:lock v:ext="edit" aspectratio="t"/>
             <w10:wrap type="none"/>
             <w10:anchorlock/>
           </v:shape>
-          <w:control r:id="rId61" w:name="Control 58" w:shapeid="_x0000_i1082"/>
+          <w:control r:id="rId64" w:name="Control 58" w:shapeid="_x0000_i1080"/>
         </w:object>
       </w:r>
     </w:p>
@@ -8596,7 +8552,6 @@
           <w:spacing w:val="0"/>
           <w:sz w:val="23"/>
           <w:szCs w:val="23"/>
-          <w:bdr w:val="none" w:color="auto" w:sz="0" w:space="0"/>
           <w:shd w:val="clear" w:fill="FFFFFF"/>
         </w:rPr>
         <w:t>https://abc.com/x/y.git</w:t>
@@ -8626,7 +8581,6 @@
           <w:spacing w:val="0"/>
           <w:sz w:val="23"/>
           <w:szCs w:val="23"/>
-          <w:bdr w:val="none" w:color="auto" w:sz="0" w:space="0"/>
           <w:shd w:val="clear" w:fill="FFFFFF"/>
         </w:rPr>
         <w:t>newlife</w:t>
@@ -8670,7 +8624,6 @@
           <w:spacing w:val="0"/>
           <w:sz w:val="27"/>
           <w:szCs w:val="27"/>
-          <w:bdr w:val="none" w:color="auto" w:sz="0" w:space="0"/>
           <w:shd w:val="clear" w:fill="E7E9EB"/>
         </w:rPr>
       </w:pPr>
@@ -8706,7 +8659,6 @@
           <w:spacing w:val="0"/>
           <w:sz w:val="27"/>
           <w:szCs w:val="27"/>
-          <w:bdr w:val="none" w:color="auto" w:sz="0" w:space="0"/>
           <w:shd w:val="clear" w:fill="E7E9EB"/>
         </w:rPr>
         <w:t xml:space="preserve">git </w:t>
@@ -8721,20 +8673,19 @@
           <w:spacing w:val="0"/>
           <w:sz w:val="27"/>
           <w:szCs w:val="27"/>
-          <w:bdr w:val="none" w:color="auto" w:sz="0" w:space="0"/>
           <w:shd w:val="clear" w:fill="FFFFFF"/>
         </w:rPr>
         <w:object>
-          <v:shape id="_x0000_i1083" o:spt="201" type="#_x0000_t201" style="height:18pt;width:48pt;" o:ole="t" filled="f" o:preferrelative="t" stroked="f" coordsize="21600,21600">
+          <v:shape id="_x0000_i1081" o:spt="201" alt="" type="#_x0000_t201" style="height:18pt;width:48pt;" o:ole="t" filled="f" o:preferrelative="t" stroked="f" coordsize="21600,21600">
             <v:path/>
             <v:fill on="f" focussize="0,0"/>
             <v:stroke on="f"/>
-            <v:imagedata r:id="rId6" o:title=""/>
+            <v:imagedata r:id="rId12" o:title=""/>
             <o:lock v:ext="edit" aspectratio="t"/>
             <w10:wrap type="none"/>
             <w10:anchorlock/>
           </v:shape>
-          <w:control r:id="rId62" w:name="Control 59" w:shapeid="_x0000_i1083"/>
+          <w:control r:id="rId65" w:name="Control 59" w:shapeid="_x0000_i1081"/>
         </w:object>
       </w:r>
       <w:r>
@@ -8747,7 +8698,6 @@
           <w:spacing w:val="0"/>
           <w:sz w:val="27"/>
           <w:szCs w:val="27"/>
-          <w:bdr w:val="none" w:color="auto" w:sz="0" w:space="0"/>
           <w:shd w:val="clear" w:fill="E7E9EB"/>
         </w:rPr>
         <w:t xml:space="preserve"> </w:t>
@@ -8762,20 +8712,19 @@
           <w:spacing w:val="0"/>
           <w:sz w:val="27"/>
           <w:szCs w:val="27"/>
-          <w:bdr w:val="none" w:color="auto" w:sz="0" w:space="0"/>
           <w:shd w:val="clear" w:fill="FFFFFF"/>
         </w:rPr>
         <w:object>
-          <v:shape id="_x0000_i1084" o:spt="201" type="#_x0000_t201" style="height:18pt;width:48pt;" o:ole="t" filled="f" o:preferrelative="t" stroked="f" coordsize="21600,21600">
+          <v:shape id="_x0000_i1082" o:spt="201" alt="" type="#_x0000_t201" style="height:18pt;width:48pt;" o:ole="t" filled="f" o:preferrelative="t" stroked="f" coordsize="21600,21600">
             <v:path/>
             <v:fill on="f" focussize="0,0"/>
             <v:stroke on="f"/>
-            <v:imagedata r:id="rId6" o:title=""/>
+            <v:imagedata r:id="rId12" o:title=""/>
             <o:lock v:ext="edit" aspectratio="t"/>
             <w10:wrap type="none"/>
             <w10:anchorlock/>
           </v:shape>
-          <w:control r:id="rId63" w:name="Control 60" w:shapeid="_x0000_i1084"/>
+          <w:control r:id="rId66" w:name="Control 60" w:shapeid="_x0000_i1082"/>
         </w:object>
       </w:r>
       <w:r>
@@ -8788,7 +8737,6 @@
           <w:spacing w:val="0"/>
           <w:sz w:val="27"/>
           <w:szCs w:val="27"/>
-          <w:bdr w:val="none" w:color="auto" w:sz="0" w:space="0"/>
           <w:shd w:val="clear" w:fill="E7E9EB"/>
         </w:rPr>
         <w:t xml:space="preserve"> </w:t>
@@ -8803,20 +8751,19 @@
           <w:spacing w:val="0"/>
           <w:sz w:val="27"/>
           <w:szCs w:val="27"/>
-          <w:bdr w:val="none" w:color="auto" w:sz="0" w:space="0"/>
           <w:shd w:val="clear" w:fill="FFFFFF"/>
         </w:rPr>
         <w:object>
-          <v:shape id="_x0000_i1085" o:spt="201" type="#_x0000_t201" style="height:18pt;width:48pt;" o:ole="t" filled="f" o:preferrelative="t" stroked="f" coordsize="21600,21600">
+          <v:shape id="_x0000_i1083" o:spt="201" alt="" type="#_x0000_t201" style="height:18pt;width:48pt;" o:ole="t" filled="f" o:preferrelative="t" stroked="f" coordsize="21600,21600">
             <v:path/>
             <v:fill on="f" focussize="0,0"/>
             <v:stroke on="f"/>
-            <v:imagedata r:id="rId6" o:title=""/>
+            <v:imagedata r:id="rId12" o:title=""/>
             <o:lock v:ext="edit" aspectratio="t"/>
             <w10:wrap type="none"/>
             <w10:anchorlock/>
           </v:shape>
-          <w:control r:id="rId64" w:name="Control 61" w:shapeid="_x0000_i1085"/>
+          <w:control r:id="rId67" w:name="Control 61" w:shapeid="_x0000_i1083"/>
         </w:object>
       </w:r>
     </w:p>
@@ -8953,7 +8900,6 @@
           <w:spacing w:val="0"/>
           <w:sz w:val="23"/>
           <w:szCs w:val="23"/>
-          <w:bdr w:val="none" w:color="auto" w:sz="0" w:space="0"/>
           <w:shd w:val="clear" w:fill="FFFFFF"/>
         </w:rPr>
         <w:t>origin</w:t>
@@ -8983,7 +8929,6 @@
           <w:spacing w:val="0"/>
           <w:sz w:val="23"/>
           <w:szCs w:val="23"/>
-          <w:bdr w:val="none" w:color="auto" w:sz="0" w:space="0"/>
           <w:shd w:val="clear" w:fill="FFFFFF"/>
         </w:rPr>
         <w:t>remote</w:t>
@@ -9013,7 +8958,6 @@
           <w:spacing w:val="0"/>
           <w:sz w:val="23"/>
           <w:szCs w:val="23"/>
-          <w:bdr w:val="none" w:color="auto" w:sz="0" w:space="0"/>
           <w:shd w:val="clear" w:fill="FFFFFF"/>
         </w:rPr>
         <w:t>upstream</w:t>
@@ -9057,7 +9001,6 @@
           <w:spacing w:val="0"/>
           <w:sz w:val="27"/>
           <w:szCs w:val="27"/>
-          <w:bdr w:val="none" w:color="auto" w:sz="0" w:space="0"/>
           <w:shd w:val="clear" w:fill="E7E9EB"/>
         </w:rPr>
       </w:pPr>
@@ -9093,7 +9036,6 @@
           <w:spacing w:val="0"/>
           <w:sz w:val="27"/>
           <w:szCs w:val="27"/>
-          <w:bdr w:val="none" w:color="auto" w:sz="0" w:space="0"/>
           <w:shd w:val="clear" w:fill="E7E9EB"/>
         </w:rPr>
         <w:t xml:space="preserve">git </w:t>
@@ -9108,20 +9050,19 @@
           <w:spacing w:val="0"/>
           <w:sz w:val="27"/>
           <w:szCs w:val="27"/>
-          <w:bdr w:val="none" w:color="auto" w:sz="0" w:space="0"/>
           <w:shd w:val="clear" w:fill="FFFFFF"/>
         </w:rPr>
         <w:object>
-          <v:shape id="_x0000_i1086" o:spt="201" type="#_x0000_t201" style="height:18pt;width:48pt;" o:ole="t" filled="f" o:preferrelative="t" stroked="f" coordsize="21600,21600">
+          <v:shape id="_x0000_i1084" o:spt="201" alt="" type="#_x0000_t201" style="height:18pt;width:48pt;" o:ole="t" filled="f" o:preferrelative="t" stroked="f" coordsize="21600,21600">
             <v:path/>
             <v:fill on="f" focussize="0,0"/>
             <v:stroke on="f"/>
-            <v:imagedata r:id="rId6" o:title=""/>
+            <v:imagedata r:id="rId12" o:title=""/>
             <o:lock v:ext="edit" aspectratio="t"/>
             <w10:wrap type="none"/>
             <w10:anchorlock/>
           </v:shape>
-          <w:control r:id="rId65" w:name="Control 62" w:shapeid="_x0000_i1086"/>
+          <w:control r:id="rId68" w:name="Control 62" w:shapeid="_x0000_i1084"/>
         </w:object>
       </w:r>
       <w:r>
@@ -9134,7 +9075,6 @@
           <w:spacing w:val="0"/>
           <w:sz w:val="27"/>
           <w:szCs w:val="27"/>
-          <w:bdr w:val="none" w:color="auto" w:sz="0" w:space="0"/>
           <w:shd w:val="clear" w:fill="E7E9EB"/>
         </w:rPr>
         <w:t xml:space="preserve"> </w:t>
@@ -9149,20 +9089,19 @@
           <w:spacing w:val="0"/>
           <w:sz w:val="27"/>
           <w:szCs w:val="27"/>
-          <w:bdr w:val="none" w:color="auto" w:sz="0" w:space="0"/>
           <w:shd w:val="clear" w:fill="FFFFFF"/>
         </w:rPr>
         <w:object>
-          <v:shape id="_x0000_i1087" o:spt="201" type="#_x0000_t201" style="height:18pt;width:48pt;" o:ole="t" filled="f" o:preferrelative="t" stroked="f" coordsize="21600,21600">
+          <v:shape id="_x0000_i1085" o:spt="201" alt="" type="#_x0000_t201" style="height:18pt;width:48pt;" o:ole="t" filled="f" o:preferrelative="t" stroked="f" coordsize="21600,21600">
             <v:path/>
             <v:fill on="f" focussize="0,0"/>
             <v:stroke on="f"/>
-            <v:imagedata r:id="rId6" o:title=""/>
+            <v:imagedata r:id="rId12" o:title=""/>
             <o:lock v:ext="edit" aspectratio="t"/>
             <w10:wrap type="none"/>
             <w10:anchorlock/>
           </v:shape>
-          <w:control r:id="rId66" w:name="Control 63" w:shapeid="_x0000_i1087"/>
+          <w:control r:id="rId69" w:name="Control 63" w:shapeid="_x0000_i1085"/>
         </w:object>
       </w:r>
       <w:r>
@@ -9175,7 +9114,6 @@
           <w:spacing w:val="0"/>
           <w:sz w:val="27"/>
           <w:szCs w:val="27"/>
-          <w:bdr w:val="none" w:color="auto" w:sz="0" w:space="0"/>
           <w:shd w:val="clear" w:fill="E7E9EB"/>
         </w:rPr>
         <w:t xml:space="preserve"> </w:t>
@@ -9190,20 +9128,19 @@
           <w:spacing w:val="0"/>
           <w:sz w:val="27"/>
           <w:szCs w:val="27"/>
-          <w:bdr w:val="none" w:color="auto" w:sz="0" w:space="0"/>
           <w:shd w:val="clear" w:fill="FFFFFF"/>
         </w:rPr>
         <w:object>
-          <v:shape id="_x0000_i1088" o:spt="201" type="#_x0000_t201" style="height:18pt;width:48pt;" o:ole="t" filled="f" o:preferrelative="t" stroked="f" coordsize="21600,21600">
+          <v:shape id="_x0000_i1086" o:spt="201" alt="" type="#_x0000_t201" style="height:18pt;width:48pt;" o:ole="t" filled="f" o:preferrelative="t" stroked="f" coordsize="21600,21600">
             <v:path/>
             <v:fill on="f" focussize="0,0"/>
             <v:stroke on="f"/>
-            <v:imagedata r:id="rId6" o:title=""/>
+            <v:imagedata r:id="rId12" o:title=""/>
             <o:lock v:ext="edit" aspectratio="t"/>
             <w10:wrap type="none"/>
             <w10:anchorlock/>
           </v:shape>
-          <w:control r:id="rId67" w:name="Control 64" w:shapeid="_x0000_i1088"/>
+          <w:control r:id="rId70" w:name="Control 64" w:shapeid="_x0000_i1086"/>
         </w:object>
       </w:r>
       <w:r>
@@ -9216,7 +9153,6 @@
           <w:spacing w:val="0"/>
           <w:sz w:val="27"/>
           <w:szCs w:val="27"/>
-          <w:bdr w:val="none" w:color="auto" w:sz="0" w:space="0"/>
           <w:shd w:val="clear" w:fill="E7E9EB"/>
         </w:rPr>
         <w:t xml:space="preserve"> </w:t>
@@ -9231,20 +9167,19 @@
           <w:spacing w:val="0"/>
           <w:sz w:val="27"/>
           <w:szCs w:val="27"/>
-          <w:bdr w:val="none" w:color="auto" w:sz="0" w:space="0"/>
           <w:shd w:val="clear" w:fill="FFFFFF"/>
         </w:rPr>
         <w:object>
-          <v:shape id="_x0000_i1089" o:spt="201" type="#_x0000_t201" style="height:18pt;width:48pt;" o:ole="t" filled="f" o:preferrelative="t" stroked="f" coordsize="21600,21600">
+          <v:shape id="_x0000_i1087" o:spt="201" alt="" type="#_x0000_t201" style="height:18pt;width:48pt;" o:ole="t" filled="f" o:preferrelative="t" stroked="f" coordsize="21600,21600">
             <v:path/>
             <v:fill on="f" focussize="0,0"/>
             <v:stroke on="f"/>
-            <v:imagedata r:id="rId6" o:title=""/>
+            <v:imagedata r:id="rId12" o:title=""/>
             <o:lock v:ext="edit" aspectratio="t"/>
             <w10:wrap type="none"/>
             <w10:anchorlock/>
           </v:shape>
-          <w:control r:id="rId68" w:name="Control 65" w:shapeid="_x0000_i1089"/>
+          <w:control r:id="rId71" w:name="Control 65" w:shapeid="_x0000_i1087"/>
         </w:object>
       </w:r>
     </w:p>
@@ -9410,7 +9345,6 @@
           <w:spacing w:val="0"/>
           <w:sz w:val="23"/>
           <w:szCs w:val="23"/>
-          <w:bdr w:val="none" w:color="auto" w:sz="0" w:space="0"/>
           <w:shd w:val="clear" w:fill="FFFFFF"/>
         </w:rPr>
         <w:t>.gitignore</w:t>
@@ -9440,7 +9374,6 @@
           <w:spacing w:val="0"/>
           <w:sz w:val="23"/>
           <w:szCs w:val="23"/>
-          <w:bdr w:val="none" w:color="auto" w:sz="0" w:space="0"/>
           <w:shd w:val="clear" w:fill="FFFFFF"/>
         </w:rPr>
         <w:t>.temp</w:t>
@@ -9491,20 +9424,19 @@
           <w:spacing w:val="0"/>
           <w:sz w:val="27"/>
           <w:szCs w:val="27"/>
-          <w:bdr w:val="none" w:color="auto" w:sz="0" w:space="0"/>
           <w:shd w:val="clear" w:fill="FFFFFF"/>
         </w:rPr>
         <w:object>
-          <v:shape id="_x0000_i1090" o:spt="201" type="#_x0000_t201" style="height:18pt;width:48pt;" o:ole="t" filled="f" o:preferrelative="t" stroked="f" coordsize="21600,21600">
+          <v:shape id="_x0000_i1088" o:spt="201" alt="" type="#_x0000_t201" style="height:18pt;width:48pt;" o:ole="t" filled="f" o:preferrelative="t" stroked="f" coordsize="21600,21600">
             <v:path/>
             <v:fill on="f" focussize="0,0"/>
             <v:stroke on="f"/>
-            <v:imagedata r:id="rId6" o:title=""/>
+            <v:imagedata r:id="rId12" o:title=""/>
             <o:lock v:ext="edit" aspectratio="t"/>
             <w10:wrap type="none"/>
             <w10:anchorlock/>
           </v:shape>
-          <w:control r:id="rId69" w:name="Control 66" w:shapeid="_x0000_i1090"/>
+          <w:control r:id="rId72" w:name="Control 66" w:shapeid="_x0000_i1088"/>
         </w:object>
       </w:r>
     </w:p>
@@ -9641,7 +9573,6 @@
           <w:spacing w:val="0"/>
           <w:sz w:val="23"/>
           <w:szCs w:val="23"/>
-          <w:bdr w:val="none" w:color="auto" w:sz="0" w:space="0"/>
           <w:shd w:val="clear" w:fill="FFFFFF"/>
         </w:rPr>
         <w:t>.gitignore</w:t>
@@ -9671,7 +9602,6 @@
           <w:spacing w:val="0"/>
           <w:sz w:val="23"/>
           <w:szCs w:val="23"/>
-          <w:bdr w:val="none" w:color="auto" w:sz="0" w:space="0"/>
           <w:shd w:val="clear" w:fill="FFFFFF"/>
         </w:rPr>
         <w:t>temp</w:t>
@@ -9722,20 +9652,19 @@
           <w:spacing w:val="0"/>
           <w:sz w:val="27"/>
           <w:szCs w:val="27"/>
-          <w:bdr w:val="none" w:color="auto" w:sz="0" w:space="0"/>
           <w:shd w:val="clear" w:fill="FFFFFF"/>
         </w:rPr>
         <w:object>
-          <v:shape id="_x0000_i1092" o:spt="201" type="#_x0000_t201" style="height:18pt;width:48pt;" o:ole="t" filled="f" o:preferrelative="t" stroked="f" coordsize="21600,21600">
+          <v:shape id="_x0000_i1089" o:spt="201" alt="" type="#_x0000_t201" style="height:18pt;width:48pt;" o:ole="t" filled="f" o:preferrelative="t" stroked="f" coordsize="21600,21600">
             <v:path/>
             <v:fill on="f" focussize="0,0"/>
             <v:stroke on="f"/>
-            <v:imagedata r:id="rId6" o:title=""/>
+            <v:imagedata r:id="rId12" o:title=""/>
             <o:lock v:ext="edit" aspectratio="t"/>
             <w10:wrap type="none"/>
             <w10:anchorlock/>
           </v:shape>
-          <w:control r:id="rId70" w:name="Control 68" w:shapeid="_x0000_i1092"/>
+          <w:control r:id="rId73" w:name="Control 68" w:shapeid="_x0000_i1089"/>
         </w:object>
       </w:r>
     </w:p>
@@ -9895,7 +9824,6 @@
           <w:spacing w:val="0"/>
           <w:sz w:val="23"/>
           <w:szCs w:val="23"/>
-          <w:bdr w:val="none" w:color="auto" w:sz="0" w:space="0"/>
           <w:shd w:val="clear" w:fill="FFFFFF"/>
         </w:rPr>
         <w:t>.gitignore</w:t>
@@ -9925,7 +9853,6 @@
           <w:spacing w:val="0"/>
           <w:sz w:val="23"/>
           <w:szCs w:val="23"/>
-          <w:bdr w:val="none" w:color="auto" w:sz="0" w:space="0"/>
           <w:shd w:val="clear" w:fill="FFFFFF"/>
         </w:rPr>
         <w:t>temp1.log</w:t>
@@ -9955,7 +9882,6 @@
           <w:spacing w:val="0"/>
           <w:sz w:val="23"/>
           <w:szCs w:val="23"/>
-          <w:bdr w:val="none" w:color="auto" w:sz="0" w:space="0"/>
           <w:shd w:val="clear" w:fill="FFFFFF"/>
         </w:rPr>
         <w:t>temp2.log</w:t>
@@ -9985,7 +9911,6 @@
           <w:spacing w:val="0"/>
           <w:sz w:val="23"/>
           <w:szCs w:val="23"/>
-          <w:bdr w:val="none" w:color="auto" w:sz="0" w:space="0"/>
           <w:shd w:val="clear" w:fill="FFFFFF"/>
         </w:rPr>
         <w:t>temp3.log</w:t>
@@ -10036,20 +9961,19 @@
           <w:spacing w:val="0"/>
           <w:sz w:val="27"/>
           <w:szCs w:val="27"/>
-          <w:bdr w:val="none" w:color="auto" w:sz="0" w:space="0"/>
           <w:shd w:val="clear" w:fill="FFFFFF"/>
         </w:rPr>
         <w:object>
-          <v:shape id="_x0000_i1093" o:spt="201" type="#_x0000_t201" style="height:18pt;width:48pt;" o:ole="t" filled="f" o:preferrelative="t" stroked="f" coordsize="21600,21600">
+          <v:shape id="_x0000_i1090" o:spt="201" alt="" type="#_x0000_t201" style="height:18pt;width:48pt;" o:ole="t" filled="f" o:preferrelative="t" stroked="f" coordsize="21600,21600">
             <v:path/>
             <v:fill on="f" focussize="0,0"/>
             <v:stroke on="f"/>
-            <v:imagedata r:id="rId6" o:title=""/>
+            <v:imagedata r:id="rId12" o:title=""/>
             <o:lock v:ext="edit" aspectratio="t"/>
             <w10:wrap type="none"/>
             <w10:anchorlock/>
           </v:shape>
-          <w:control r:id="rId71" w:name="Control 69" w:shapeid="_x0000_i1093"/>
+          <w:control r:id="rId74" w:name="Control 69" w:shapeid="_x0000_i1090"/>
         </w:object>
       </w:r>
       <w:r>
@@ -10062,7 +9986,6 @@
           <w:spacing w:val="0"/>
           <w:sz w:val="27"/>
           <w:szCs w:val="27"/>
-          <w:bdr w:val="none" w:color="auto" w:sz="0" w:space="0"/>
           <w:shd w:val="clear" w:fill="E7E9EB"/>
         </w:rPr>
         <w:t>.</w:t>
@@ -10077,20 +10000,19 @@
           <w:spacing w:val="0"/>
           <w:sz w:val="27"/>
           <w:szCs w:val="27"/>
-          <w:bdr w:val="none" w:color="auto" w:sz="0" w:space="0"/>
           <w:shd w:val="clear" w:fill="FFFFFF"/>
         </w:rPr>
         <w:object>
-          <v:shape id="_x0000_i1094" o:spt="201" type="#_x0000_t201" style="height:18pt;width:48pt;" o:ole="t" filled="f" o:preferrelative="t" stroked="f" coordsize="21600,21600">
+          <v:shape id="_x0000_i1091" o:spt="201" alt="" type="#_x0000_t201" style="height:18pt;width:48pt;" o:ole="t" filled="f" o:preferrelative="t" stroked="f" coordsize="21600,21600">
             <v:path/>
             <v:fill on="f" focussize="0,0"/>
             <v:stroke on="f"/>
-            <v:imagedata r:id="rId6" o:title=""/>
+            <v:imagedata r:id="rId12" o:title=""/>
             <o:lock v:ext="edit" aspectratio="t"/>
             <w10:wrap type="none"/>
             <w10:anchorlock/>
           </v:shape>
-          <w:control r:id="rId72" w:name="Control 70" w:shapeid="_x0000_i1094"/>
+          <w:control r:id="rId75" w:name="Control 70" w:shapeid="_x0000_i1091"/>
         </w:object>
       </w:r>
     </w:p>
@@ -10227,7 +10149,6 @@
           <w:spacing w:val="0"/>
           <w:sz w:val="23"/>
           <w:szCs w:val="23"/>
-          <w:bdr w:val="none" w:color="auto" w:sz="0" w:space="0"/>
           <w:shd w:val="clear" w:fill="FFFFFF"/>
         </w:rPr>
         <w:t>.gitignore</w:t>
@@ -10257,7 +10178,6 @@
           <w:spacing w:val="0"/>
           <w:sz w:val="23"/>
           <w:szCs w:val="23"/>
-          <w:bdr w:val="none" w:color="auto" w:sz="0" w:space="0"/>
           <w:shd w:val="clear" w:fill="FFFFFF"/>
         </w:rPr>
         <w:t>.log</w:t>
@@ -10287,7 +10207,6 @@
           <w:spacing w:val="0"/>
           <w:sz w:val="23"/>
           <w:szCs w:val="23"/>
-          <w:bdr w:val="none" w:color="auto" w:sz="0" w:space="0"/>
           <w:shd w:val="clear" w:fill="FFFFFF"/>
         </w:rPr>
         <w:t>main.log</w:t>
@@ -10338,20 +10257,19 @@
           <w:spacing w:val="0"/>
           <w:sz w:val="27"/>
           <w:szCs w:val="27"/>
-          <w:bdr w:val="none" w:color="auto" w:sz="0" w:space="0"/>
           <w:shd w:val="clear" w:fill="FFFFFF"/>
         </w:rPr>
         <w:object>
-          <v:shape id="_x0000_i1097" o:spt="201" type="#_x0000_t201" style="height:18pt;width:48pt;" o:ole="t" filled="f" o:preferrelative="t" stroked="f" coordsize="21600,21600">
+          <v:shape id="_x0000_i1092" o:spt="201" alt="" type="#_x0000_t201" style="height:18pt;width:48pt;" o:ole="t" filled="f" o:preferrelative="t" stroked="f" coordsize="21600,21600">
             <v:path/>
             <v:fill on="f" focussize="0,0"/>
             <v:stroke on="f"/>
-            <v:imagedata r:id="rId6" o:title=""/>
+            <v:imagedata r:id="rId12" o:title=""/>
             <o:lock v:ext="edit" aspectratio="t"/>
             <w10:wrap type="none"/>
             <w10:anchorlock/>
           </v:shape>
-          <w:control r:id="rId73" w:name="Control 73" w:shapeid="_x0000_i1097"/>
+          <w:control r:id="rId76" w:name="Control 73" w:shapeid="_x0000_i1092"/>
         </w:object>
       </w:r>
       <w:r>
@@ -10364,20 +10282,19 @@
           <w:spacing w:val="0"/>
           <w:sz w:val="27"/>
           <w:szCs w:val="27"/>
-          <w:bdr w:val="none" w:color="auto" w:sz="0" w:space="0"/>
           <w:shd w:val="clear" w:fill="FFFFFF"/>
         </w:rPr>
         <w:object>
-          <v:shape id="_x0000_i1098" o:spt="201" type="#_x0000_t201" style="height:18pt;width:48pt;" o:ole="t" filled="f" o:preferrelative="t" stroked="f" coordsize="21600,21600">
+          <v:shape id="_x0000_i1093" o:spt="201" alt="" type="#_x0000_t201" style="height:18pt;width:48pt;" o:ole="t" filled="f" o:preferrelative="t" stroked="f" coordsize="21600,21600">
             <v:path/>
             <v:fill on="f" focussize="0,0"/>
             <v:stroke on="f"/>
-            <v:imagedata r:id="rId6" o:title=""/>
+            <v:imagedata r:id="rId12" o:title=""/>
             <o:lock v:ext="edit" aspectratio="t"/>
             <w10:wrap type="none"/>
             <w10:anchorlock/>
           </v:shape>
-          <w:control r:id="rId74" w:name="Control 74" w:shapeid="_x0000_i1098"/>
+          <w:control r:id="rId77" w:name="Control 74" w:shapeid="_x0000_i1093"/>
         </w:object>
       </w:r>
     </w:p>
@@ -10540,7 +10457,6 @@
           <w:spacing w:val="0"/>
           <w:sz w:val="23"/>
           <w:szCs w:val="23"/>
-          <w:bdr w:val="none" w:color="auto" w:sz="0" w:space="0"/>
           <w:shd w:val="clear" w:fill="FFFFFF"/>
         </w:rPr>
         <w:t>remote</w:t>
@@ -10570,7 +10486,6 @@
           <w:spacing w:val="0"/>
           <w:sz w:val="23"/>
           <w:szCs w:val="23"/>
-          <w:bdr w:val="none" w:color="auto" w:sz="0" w:space="0"/>
           <w:shd w:val="clear" w:fill="FFFFFF"/>
         </w:rPr>
         <w:t>ssh-origin</w:t>
@@ -10600,7 +10515,6 @@
           <w:spacing w:val="0"/>
           <w:sz w:val="23"/>
           <w:szCs w:val="23"/>
-          <w:bdr w:val="none" w:color="auto" w:sz="0" w:space="0"/>
           <w:shd w:val="clear" w:fill="FFFFFF"/>
         </w:rPr>
         <w:t>x/y.git</w:t>
@@ -10630,7 +10544,6 @@
           <w:spacing w:val="0"/>
           <w:sz w:val="23"/>
           <w:szCs w:val="23"/>
-          <w:bdr w:val="none" w:color="auto" w:sz="0" w:space="0"/>
           <w:shd w:val="clear" w:fill="FFFFFF"/>
         </w:rPr>
         <w:t>abc.com</w:t>
@@ -10660,7 +10573,6 @@
           <w:spacing w:val="0"/>
           <w:sz w:val="23"/>
           <w:szCs w:val="23"/>
-          <w:bdr w:val="none" w:color="auto" w:sz="0" w:space="0"/>
           <w:shd w:val="clear" w:fill="FFFFFF"/>
         </w:rPr>
         <w:t>SSH</w:t>
@@ -10704,7 +10616,6 @@
           <w:spacing w:val="0"/>
           <w:sz w:val="27"/>
           <w:szCs w:val="27"/>
-          <w:bdr w:val="none" w:color="auto" w:sz="0" w:space="0"/>
           <w:shd w:val="clear" w:fill="E7E9EB"/>
         </w:rPr>
       </w:pPr>
@@ -10740,7 +10651,6 @@
           <w:spacing w:val="0"/>
           <w:sz w:val="27"/>
           <w:szCs w:val="27"/>
-          <w:bdr w:val="none" w:color="auto" w:sz="0" w:space="0"/>
           <w:shd w:val="clear" w:fill="E7E9EB"/>
         </w:rPr>
         <w:t xml:space="preserve">git </w:t>
@@ -10755,20 +10665,19 @@
           <w:spacing w:val="0"/>
           <w:sz w:val="27"/>
           <w:szCs w:val="27"/>
-          <w:bdr w:val="none" w:color="auto" w:sz="0" w:space="0"/>
           <w:shd w:val="clear" w:fill="FFFFFF"/>
         </w:rPr>
         <w:object>
-          <v:shape id="_x0000_i1101" o:spt="201" type="#_x0000_t201" style="height:18pt;width:48pt;" o:ole="t" filled="f" o:preferrelative="t" stroked="f" coordsize="21600,21600">
+          <v:shape id="_x0000_i1094" o:spt="201" alt="" type="#_x0000_t201" style="height:18pt;width:48pt;" o:ole="t" filled="f" o:preferrelative="t" stroked="f" coordsize="21600,21600">
             <v:path/>
             <v:fill on="f" focussize="0,0"/>
             <v:stroke on="f"/>
-            <v:imagedata r:id="rId6" o:title=""/>
+            <v:imagedata r:id="rId12" o:title=""/>
             <o:lock v:ext="edit" aspectratio="t"/>
             <w10:wrap type="none"/>
             <w10:anchorlock/>
           </v:shape>
-          <w:control r:id="rId75" w:name="Control 77" w:shapeid="_x0000_i1101"/>
+          <w:control r:id="rId78" w:name="Control 77" w:shapeid="_x0000_i1094"/>
         </w:object>
       </w:r>
       <w:r>
@@ -10781,7 +10690,6 @@
           <w:spacing w:val="0"/>
           <w:sz w:val="27"/>
           <w:szCs w:val="27"/>
-          <w:bdr w:val="none" w:color="auto" w:sz="0" w:space="0"/>
           <w:shd w:val="clear" w:fill="E7E9EB"/>
         </w:rPr>
         <w:t xml:space="preserve"> </w:t>
@@ -10796,20 +10704,19 @@
           <w:spacing w:val="0"/>
           <w:sz w:val="27"/>
           <w:szCs w:val="27"/>
-          <w:bdr w:val="none" w:color="auto" w:sz="0" w:space="0"/>
           <w:shd w:val="clear" w:fill="FFFFFF"/>
         </w:rPr>
         <w:object>
-          <v:shape id="_x0000_i1102" o:spt="201" type="#_x0000_t201" style="height:18pt;width:48pt;" o:ole="t" filled="f" o:preferrelative="t" stroked="f" coordsize="21600,21600">
+          <v:shape id="_x0000_i1095" o:spt="201" alt="" type="#_x0000_t201" style="height:18pt;width:48pt;" o:ole="t" filled="f" o:preferrelative="t" stroked="f" coordsize="21600,21600">
             <v:path/>
             <v:fill on="f" focussize="0,0"/>
             <v:stroke on="f"/>
-            <v:imagedata r:id="rId6" o:title=""/>
+            <v:imagedata r:id="rId12" o:title=""/>
             <o:lock v:ext="edit" aspectratio="t"/>
             <w10:wrap type="none"/>
             <w10:anchorlock/>
           </v:shape>
-          <w:control r:id="rId76" w:name="Control 78" w:shapeid="_x0000_i1102"/>
+          <w:control r:id="rId79" w:name="Control 78" w:shapeid="_x0000_i1095"/>
         </w:object>
       </w:r>
       <w:r>
@@ -10822,7 +10729,6 @@
           <w:spacing w:val="0"/>
           <w:sz w:val="27"/>
           <w:szCs w:val="27"/>
-          <w:bdr w:val="none" w:color="auto" w:sz="0" w:space="0"/>
           <w:shd w:val="clear" w:fill="E7E9EB"/>
         </w:rPr>
         <w:t xml:space="preserve"> ssh-origin git@</w:t>
@@ -10837,20 +10743,19 @@
           <w:spacing w:val="0"/>
           <w:sz w:val="27"/>
           <w:szCs w:val="27"/>
-          <w:bdr w:val="none" w:color="auto" w:sz="0" w:space="0"/>
           <w:shd w:val="clear" w:fill="FFFFFF"/>
         </w:rPr>
         <w:object>
-          <v:shape id="_x0000_i1103" o:spt="201" type="#_x0000_t201" style="height:18pt;width:48pt;" o:ole="t" filled="f" o:preferrelative="t" stroked="f" coordsize="21600,21600">
+          <v:shape id="_x0000_i1096" o:spt="201" alt="" type="#_x0000_t201" style="height:18pt;width:48pt;" o:ole="t" filled="f" o:preferrelative="t" stroked="f" coordsize="21600,21600">
             <v:path/>
             <v:fill on="f" focussize="0,0"/>
             <v:stroke on="f"/>
-            <v:imagedata r:id="rId6" o:title=""/>
+            <v:imagedata r:id="rId12" o:title=""/>
             <o:lock v:ext="edit" aspectratio="t"/>
             <w10:wrap type="none"/>
             <w10:anchorlock/>
           </v:shape>
-          <w:control r:id="rId77" w:name="Control 79" w:shapeid="_x0000_i1103"/>
+          <w:control r:id="rId80" w:name="Control 79" w:shapeid="_x0000_i1096"/>
         </w:object>
       </w:r>
       <w:r>
@@ -10863,7 +10768,6 @@
           <w:spacing w:val="0"/>
           <w:sz w:val="27"/>
           <w:szCs w:val="27"/>
-          <w:bdr w:val="none" w:color="auto" w:sz="0" w:space="0"/>
           <w:shd w:val="clear" w:fill="E7E9EB"/>
         </w:rPr>
         <w:t>:x/y.git</w:t>
@@ -11002,7 +10906,6 @@
           <w:spacing w:val="0"/>
           <w:sz w:val="23"/>
           <w:szCs w:val="23"/>
-          <w:bdr w:val="none" w:color="auto" w:sz="0" w:space="0"/>
           <w:shd w:val="clear" w:fill="FFFFFF"/>
         </w:rPr>
         <w:t>remote</w:t>
@@ -11032,7 +10935,6 @@
           <w:spacing w:val="0"/>
           <w:sz w:val="23"/>
           <w:szCs w:val="23"/>
-          <w:bdr w:val="none" w:color="auto" w:sz="0" w:space="0"/>
           <w:shd w:val="clear" w:fill="FFFFFF"/>
         </w:rPr>
         <w:t>URL</w:t>
@@ -11062,7 +10964,6 @@
           <w:spacing w:val="0"/>
           <w:sz w:val="23"/>
           <w:szCs w:val="23"/>
-          <w:bdr w:val="none" w:color="auto" w:sz="0" w:space="0"/>
           <w:shd w:val="clear" w:fill="FFFFFF"/>
         </w:rPr>
         <w:t>origin</w:t>
@@ -11092,7 +10993,6 @@
           <w:spacing w:val="0"/>
           <w:sz w:val="23"/>
           <w:szCs w:val="23"/>
-          <w:bdr w:val="none" w:color="auto" w:sz="0" w:space="0"/>
           <w:shd w:val="clear" w:fill="FFFFFF"/>
         </w:rPr>
         <w:t>x/y.git</w:t>
@@ -11122,7 +11022,6 @@
           <w:spacing w:val="0"/>
           <w:sz w:val="23"/>
           <w:szCs w:val="23"/>
-          <w:bdr w:val="none" w:color="auto" w:sz="0" w:space="0"/>
           <w:shd w:val="clear" w:fill="FFFFFF"/>
         </w:rPr>
         <w:t>abc.com</w:t>
@@ -11152,7 +11051,6 @@
           <w:spacing w:val="0"/>
           <w:sz w:val="23"/>
           <w:szCs w:val="23"/>
-          <w:bdr w:val="none" w:color="auto" w:sz="0" w:space="0"/>
           <w:shd w:val="clear" w:fill="FFFFFF"/>
         </w:rPr>
         <w:t>SSH</w:t>
@@ -11196,7 +11094,6 @@
           <w:spacing w:val="0"/>
           <w:sz w:val="27"/>
           <w:szCs w:val="27"/>
-          <w:bdr w:val="none" w:color="auto" w:sz="0" w:space="0"/>
           <w:shd w:val="clear" w:fill="E7E9EB"/>
         </w:rPr>
       </w:pPr>
@@ -11232,7 +11129,6 @@
           <w:spacing w:val="0"/>
           <w:sz w:val="27"/>
           <w:szCs w:val="27"/>
-          <w:bdr w:val="none" w:color="auto" w:sz="0" w:space="0"/>
           <w:shd w:val="clear" w:fill="E7E9EB"/>
         </w:rPr>
         <w:t xml:space="preserve">git </w:t>
@@ -11247,20 +11143,19 @@
           <w:spacing w:val="0"/>
           <w:sz w:val="27"/>
           <w:szCs w:val="27"/>
-          <w:bdr w:val="none" w:color="auto" w:sz="0" w:space="0"/>
           <w:shd w:val="clear" w:fill="FFFFFF"/>
         </w:rPr>
         <w:object>
-          <v:shape id="_x0000_i1104" o:spt="201" type="#_x0000_t201" style="height:18pt;width:48pt;" o:ole="t" filled="f" o:preferrelative="t" stroked="f" coordsize="21600,21600">
+          <v:shape id="_x0000_i1097" o:spt="201" alt="" type="#_x0000_t201" style="height:18pt;width:48pt;" o:ole="t" filled="f" o:preferrelative="t" stroked="f" coordsize="21600,21600">
             <v:path/>
             <v:fill on="f" focussize="0,0"/>
             <v:stroke on="f"/>
-            <v:imagedata r:id="rId6" o:title=""/>
+            <v:imagedata r:id="rId12" o:title=""/>
             <o:lock v:ext="edit" aspectratio="t"/>
             <w10:wrap type="none"/>
             <w10:anchorlock/>
           </v:shape>
-          <w:control r:id="rId78" w:name="Control 80" w:shapeid="_x0000_i1104"/>
+          <w:control r:id="rId81" w:name="Control 80" w:shapeid="_x0000_i1097"/>
         </w:object>
       </w:r>
       <w:r>
@@ -11273,7 +11168,6 @@
           <w:spacing w:val="0"/>
           <w:sz w:val="27"/>
           <w:szCs w:val="27"/>
-          <w:bdr w:val="none" w:color="auto" w:sz="0" w:space="0"/>
           <w:shd w:val="clear" w:fill="E7E9EB"/>
         </w:rPr>
         <w:t xml:space="preserve"> </w:t>
@@ -11288,20 +11182,19 @@
           <w:spacing w:val="0"/>
           <w:sz w:val="27"/>
           <w:szCs w:val="27"/>
-          <w:bdr w:val="none" w:color="auto" w:sz="0" w:space="0"/>
           <w:shd w:val="clear" w:fill="FFFFFF"/>
         </w:rPr>
         <w:object>
-          <v:shape id="_x0000_i1105" o:spt="201" type="#_x0000_t201" style="height:18pt;width:48pt;" o:ole="t" filled="f" o:preferrelative="t" stroked="f" coordsize="21600,21600">
+          <v:shape id="_x0000_i1098" o:spt="201" alt="" type="#_x0000_t201" style="height:18pt;width:48pt;" o:ole="t" filled="f" o:preferrelative="t" stroked="f" coordsize="21600,21600">
             <v:path/>
             <v:fill on="f" focussize="0,0"/>
             <v:stroke on="f"/>
-            <v:imagedata r:id="rId6" o:title=""/>
+            <v:imagedata r:id="rId12" o:title=""/>
             <o:lock v:ext="edit" aspectratio="t"/>
             <w10:wrap type="none"/>
             <w10:anchorlock/>
           </v:shape>
-          <w:control r:id="rId79" w:name="Control 81" w:shapeid="_x0000_i1105"/>
+          <w:control r:id="rId82" w:name="Control 81" w:shapeid="_x0000_i1098"/>
         </w:object>
       </w:r>
       <w:r>
@@ -11314,7 +11207,6 @@
           <w:spacing w:val="0"/>
           <w:sz w:val="27"/>
           <w:szCs w:val="27"/>
-          <w:bdr w:val="none" w:color="auto" w:sz="0" w:space="0"/>
           <w:shd w:val="clear" w:fill="E7E9EB"/>
         </w:rPr>
         <w:t xml:space="preserve"> origin git@</w:t>
@@ -11329,20 +11221,19 @@
           <w:spacing w:val="0"/>
           <w:sz w:val="27"/>
           <w:szCs w:val="27"/>
-          <w:bdr w:val="none" w:color="auto" w:sz="0" w:space="0"/>
           <w:shd w:val="clear" w:fill="FFFFFF"/>
         </w:rPr>
         <w:object>
-          <v:shape id="_x0000_i1106" o:spt="201" type="#_x0000_t201" style="height:18pt;width:48pt;" o:ole="t" filled="f" o:preferrelative="t" stroked="f" coordsize="21600,21600">
+          <v:shape id="_x0000_i1099" o:spt="201" alt="" type="#_x0000_t201" style="height:18pt;width:48pt;" o:ole="t" filled="f" o:preferrelative="t" stroked="f" coordsize="21600,21600">
             <v:path/>
             <v:fill on="f" focussize="0,0"/>
             <v:stroke on="f"/>
-            <v:imagedata r:id="rId6" o:title=""/>
+            <v:imagedata r:id="rId12" o:title=""/>
             <o:lock v:ext="edit" aspectratio="t"/>
             <w10:wrap type="none"/>
             <w10:anchorlock/>
           </v:shape>
-          <w:control r:id="rId80" w:name="Control 82" w:shapeid="_x0000_i1106"/>
+          <w:control r:id="rId83" w:name="Control 82" w:shapeid="_x0000_i1099"/>
         </w:object>
       </w:r>
       <w:r>
@@ -11355,7 +11246,6 @@
           <w:spacing w:val="0"/>
           <w:sz w:val="27"/>
           <w:szCs w:val="27"/>
-          <w:bdr w:val="none" w:color="auto" w:sz="0" w:space="0"/>
           <w:shd w:val="clear" w:fill="E7E9EB"/>
         </w:rPr>
         <w:t>:x/y.git</w:t>
@@ -11568,7 +11458,6 @@
           <w:spacing w:val="0"/>
           <w:sz w:val="23"/>
           <w:szCs w:val="23"/>
-          <w:bdr w:val="none" w:color="auto" w:sz="0" w:space="0"/>
           <w:shd w:val="clear" w:fill="FFFFFF"/>
         </w:rPr>
         <w:t>log</w:t>
@@ -11598,7 +11487,6 @@
           <w:spacing w:val="0"/>
           <w:sz w:val="23"/>
           <w:szCs w:val="23"/>
-          <w:bdr w:val="none" w:color="auto" w:sz="0" w:space="0"/>
           <w:shd w:val="clear" w:fill="FFFFFF"/>
         </w:rPr>
         <w:t>commit</w:t>
@@ -11642,7 +11530,6 @@
           <w:spacing w:val="0"/>
           <w:sz w:val="27"/>
           <w:szCs w:val="27"/>
-          <w:bdr w:val="none" w:color="auto" w:sz="0" w:space="0"/>
           <w:shd w:val="clear" w:fill="E7E9EB"/>
         </w:rPr>
       </w:pPr>
@@ -11678,7 +11565,6 @@
           <w:spacing w:val="0"/>
           <w:sz w:val="27"/>
           <w:szCs w:val="27"/>
-          <w:bdr w:val="none" w:color="auto" w:sz="0" w:space="0"/>
           <w:shd w:val="clear" w:fill="E7E9EB"/>
         </w:rPr>
         <w:t xml:space="preserve">git </w:t>
@@ -11693,20 +11579,19 @@
           <w:spacing w:val="0"/>
           <w:sz w:val="27"/>
           <w:szCs w:val="27"/>
-          <w:bdr w:val="none" w:color="auto" w:sz="0" w:space="0"/>
           <w:shd w:val="clear" w:fill="FFFFFF"/>
         </w:rPr>
         <w:object>
-          <v:shape id="_x0000_i1107" o:spt="201" type="#_x0000_t201" style="height:18pt;width:48pt;" o:ole="t" filled="f" o:preferrelative="t" stroked="f" coordsize="21600,21600">
+          <v:shape id="_x0000_i1100" o:spt="201" alt="" type="#_x0000_t201" style="height:18pt;width:48pt;" o:ole="t" filled="f" o:preferrelative="t" stroked="f" coordsize="21600,21600">
             <v:path/>
             <v:fill on="f" focussize="0,0"/>
             <v:stroke on="f"/>
-            <v:imagedata r:id="rId6" o:title=""/>
+            <v:imagedata r:id="rId12" o:title=""/>
             <o:lock v:ext="edit" aspectratio="t"/>
             <w10:wrap type="none"/>
             <w10:anchorlock/>
           </v:shape>
-          <w:control r:id="rId81" w:name="Control 83" w:shapeid="_x0000_i1107"/>
+          <w:control r:id="rId84" w:name="Control 83" w:shapeid="_x0000_i1100"/>
         </w:object>
       </w:r>
       <w:r>
@@ -11719,7 +11604,6 @@
           <w:spacing w:val="0"/>
           <w:sz w:val="27"/>
           <w:szCs w:val="27"/>
-          <w:bdr w:val="none" w:color="auto" w:sz="0" w:space="0"/>
           <w:shd w:val="clear" w:fill="E7E9EB"/>
         </w:rPr>
         <w:t xml:space="preserve"> </w:t>
@@ -11734,20 +11618,19 @@
           <w:spacing w:val="0"/>
           <w:sz w:val="27"/>
           <w:szCs w:val="27"/>
-          <w:bdr w:val="none" w:color="auto" w:sz="0" w:space="0"/>
           <w:shd w:val="clear" w:fill="FFFFFF"/>
         </w:rPr>
         <w:object>
-          <v:shape id="_x0000_i1108" o:spt="201" type="#_x0000_t201" style="height:18pt;width:48pt;" o:ole="t" filled="f" o:preferrelative="t" stroked="f" coordsize="21600,21600">
+          <v:shape id="_x0000_i1101" o:spt="201" alt="" type="#_x0000_t201" style="height:18pt;width:48pt;" o:ole="t" filled="f" o:preferrelative="t" stroked="f" coordsize="21600,21600">
             <v:path/>
             <v:fill on="f" focussize="0,0"/>
             <v:stroke on="f"/>
-            <v:imagedata r:id="rId6" o:title=""/>
+            <v:imagedata r:id="rId12" o:title=""/>
             <o:lock v:ext="edit" aspectratio="t"/>
             <w10:wrap type="none"/>
             <w10:anchorlock/>
           </v:shape>
-          <w:control r:id="rId82" w:name="Control 84" w:shapeid="_x0000_i1108"/>
+          <w:control r:id="rId85" w:name="Control 84" w:shapeid="_x0000_i1101"/>
         </w:object>
       </w:r>
     </w:p>
@@ -11856,7 +11739,6 @@
           <w:spacing w:val="0"/>
           <w:sz w:val="23"/>
           <w:szCs w:val="23"/>
-          <w:bdr w:val="none" w:color="auto" w:sz="0" w:space="0"/>
           <w:shd w:val="clear" w:fill="FFFFFF"/>
         </w:rPr>
         <w:t>revert</w:t>
@@ -11900,7 +11782,6 @@
           <w:spacing w:val="0"/>
           <w:sz w:val="23"/>
           <w:szCs w:val="23"/>
-          <w:bdr w:val="none" w:color="auto" w:sz="0" w:space="0"/>
           <w:shd w:val="clear" w:fill="FFFFFF"/>
         </w:rPr>
         <w:t>commit</w:t>
@@ -11944,7 +11825,6 @@
           <w:spacing w:val="0"/>
           <w:sz w:val="27"/>
           <w:szCs w:val="27"/>
-          <w:bdr w:val="none" w:color="auto" w:sz="0" w:space="0"/>
           <w:shd w:val="clear" w:fill="E7E9EB"/>
         </w:rPr>
       </w:pPr>
@@ -11980,7 +11860,6 @@
           <w:spacing w:val="0"/>
           <w:sz w:val="27"/>
           <w:szCs w:val="27"/>
-          <w:bdr w:val="none" w:color="auto" w:sz="0" w:space="0"/>
           <w:shd w:val="clear" w:fill="E7E9EB"/>
         </w:rPr>
         <w:t xml:space="preserve">git </w:t>
@@ -11995,20 +11874,19 @@
           <w:spacing w:val="0"/>
           <w:sz w:val="27"/>
           <w:szCs w:val="27"/>
-          <w:bdr w:val="none" w:color="auto" w:sz="0" w:space="0"/>
           <w:shd w:val="clear" w:fill="FFFFFF"/>
         </w:rPr>
         <w:object>
-          <v:shape id="_x0000_i1109" o:spt="201" type="#_x0000_t201" style="height:18pt;width:48pt;" o:ole="t" filled="f" o:preferrelative="t" stroked="f" coordsize="21600,21600">
+          <v:shape id="_x0000_i1102" o:spt="201" alt="" type="#_x0000_t201" style="height:18pt;width:48pt;" o:ole="t" filled="f" o:preferrelative="t" stroked="f" coordsize="21600,21600">
             <v:path/>
             <v:fill on="f" focussize="0,0"/>
             <v:stroke on="f"/>
-            <v:imagedata r:id="rId6" o:title=""/>
+            <v:imagedata r:id="rId12" o:title=""/>
             <o:lock v:ext="edit" aspectratio="t"/>
             <w10:wrap type="none"/>
             <w10:anchorlock/>
           </v:shape>
-          <w:control r:id="rId83" w:name="Control 85" w:shapeid="_x0000_i1109"/>
+          <w:control r:id="rId86" w:name="Control 85" w:shapeid="_x0000_i1102"/>
         </w:object>
       </w:r>
       <w:r>
@@ -12021,7 +11899,6 @@
           <w:spacing w:val="0"/>
           <w:sz w:val="27"/>
           <w:szCs w:val="27"/>
-          <w:bdr w:val="none" w:color="auto" w:sz="0" w:space="0"/>
           <w:shd w:val="clear" w:fill="E7E9EB"/>
         </w:rPr>
         <w:t xml:space="preserve"> </w:t>
@@ -12036,20 +11913,19 @@
           <w:spacing w:val="0"/>
           <w:sz w:val="27"/>
           <w:szCs w:val="27"/>
-          <w:bdr w:val="none" w:color="auto" w:sz="0" w:space="0"/>
           <w:shd w:val="clear" w:fill="FFFFFF"/>
         </w:rPr>
         <w:object>
-          <v:shape id="_x0000_i1110" o:spt="201" type="#_x0000_t201" style="height:18pt;width:48pt;" o:ole="t" filled="f" o:preferrelative="t" stroked="f" coordsize="21600,21600">
+          <v:shape id="_x0000_i1103" o:spt="201" alt="" type="#_x0000_t201" style="height:18pt;width:48pt;" o:ole="t" filled="f" o:preferrelative="t" stroked="f" coordsize="21600,21600">
             <v:path/>
             <v:fill on="f" focussize="0,0"/>
             <v:stroke on="f"/>
-            <v:imagedata r:id="rId6" o:title=""/>
+            <v:imagedata r:id="rId12" o:title=""/>
             <o:lock v:ext="edit" aspectratio="t"/>
             <w10:wrap type="none"/>
             <w10:anchorlock/>
           </v:shape>
-          <w:control r:id="rId84" w:name="Control 86" w:shapeid="_x0000_i1110"/>
+          <w:control r:id="rId87" w:name="Control 86" w:shapeid="_x0000_i1103"/>
         </w:object>
       </w:r>
     </w:p>
@@ -12158,7 +12034,6 @@
           <w:spacing w:val="0"/>
           <w:sz w:val="23"/>
           <w:szCs w:val="23"/>
-          <w:bdr w:val="none" w:color="auto" w:sz="0" w:space="0"/>
           <w:shd w:val="clear" w:fill="FFFFFF"/>
         </w:rPr>
         <w:t>revert</w:t>
@@ -12202,7 +12077,6 @@
           <w:spacing w:val="0"/>
           <w:sz w:val="23"/>
           <w:szCs w:val="23"/>
-          <w:bdr w:val="none" w:color="auto" w:sz="0" w:space="0"/>
           <w:shd w:val="clear" w:fill="FFFFFF"/>
         </w:rPr>
         <w:t>commit</w:t>
@@ -12246,7 +12120,6 @@
           <w:spacing w:val="0"/>
           <w:sz w:val="27"/>
           <w:szCs w:val="27"/>
-          <w:bdr w:val="none" w:color="auto" w:sz="0" w:space="0"/>
           <w:shd w:val="clear" w:fill="E7E9EB"/>
         </w:rPr>
       </w:pPr>
@@ -12282,7 +12155,6 @@
           <w:spacing w:val="0"/>
           <w:sz w:val="27"/>
           <w:szCs w:val="27"/>
-          <w:bdr w:val="none" w:color="auto" w:sz="0" w:space="0"/>
           <w:shd w:val="clear" w:fill="E7E9EB"/>
         </w:rPr>
         <w:t xml:space="preserve">git revert HEAD </w:t>
@@ -12297,20 +12169,19 @@
           <w:spacing w:val="0"/>
           <w:sz w:val="27"/>
           <w:szCs w:val="27"/>
-          <w:bdr w:val="none" w:color="auto" w:sz="0" w:space="0"/>
           <w:shd w:val="clear" w:fill="FFFFFF"/>
         </w:rPr>
         <w:object>
-          <v:shape id="_x0000_i1111" o:spt="201" type="#_x0000_t201" style="height:18pt;width:48pt;" o:ole="t" filled="f" o:preferrelative="t" stroked="f" coordsize="21600,21600">
+          <v:shape id="_x0000_i1104" o:spt="201" alt="" type="#_x0000_t201" style="height:18pt;width:48pt;" o:ole="t" filled="f" o:preferrelative="t" stroked="f" coordsize="21600,21600">
             <v:path/>
             <v:fill on="f" focussize="0,0"/>
             <v:stroke on="f"/>
-            <v:imagedata r:id="rId6" o:title=""/>
+            <v:imagedata r:id="rId12" o:title=""/>
             <o:lock v:ext="edit" aspectratio="t"/>
             <w10:wrap type="none"/>
             <w10:anchorlock/>
           </v:shape>
-          <w:control r:id="rId85" w:name="Control 87" w:shapeid="_x0000_i1111"/>
+          <w:control r:id="rId88" w:name="Control 87" w:shapeid="_x0000_i1104"/>
         </w:object>
       </w:r>
     </w:p>
@@ -12345,6 +12216,8 @@
           <w:lang w:val="en-US"/>
         </w:rPr>
       </w:pPr>
+      <w:bookmarkStart w:id="0" w:name="_GoBack"/>
+      <w:bookmarkEnd w:id="0"/>
     </w:p>
     <w:p>
       <w:pPr>
@@ -12435,7 +12308,6 @@
           <w:spacing w:val="0"/>
           <w:sz w:val="23"/>
           <w:szCs w:val="23"/>
-          <w:bdr w:val="none" w:color="auto" w:sz="0" w:space="0"/>
           <w:shd w:val="clear" w:fill="FFFFFF"/>
         </w:rPr>
         <w:t>revert</w:t>
@@ -12493,7 +12365,6 @@
           <w:spacing w:val="0"/>
           <w:sz w:val="27"/>
           <w:szCs w:val="27"/>
-          <w:bdr w:val="none" w:color="auto" w:sz="0" w:space="0"/>
           <w:shd w:val="clear" w:fill="E7E9EB"/>
         </w:rPr>
       </w:pPr>
@@ -12529,7 +12400,6 @@
           <w:spacing w:val="0"/>
           <w:sz w:val="27"/>
           <w:szCs w:val="27"/>
-          <w:bdr w:val="none" w:color="auto" w:sz="0" w:space="0"/>
           <w:shd w:val="clear" w:fill="E7E9EB"/>
         </w:rPr>
         <w:t xml:space="preserve">git revert </w:t>
@@ -12544,20 +12414,19 @@
           <w:spacing w:val="0"/>
           <w:sz w:val="27"/>
           <w:szCs w:val="27"/>
-          <w:bdr w:val="none" w:color="auto" w:sz="0" w:space="0"/>
           <w:shd w:val="clear" w:fill="FFFFFF"/>
         </w:rPr>
         <w:object>
-          <v:shape id="_x0000_i1112" o:spt="201" type="#_x0000_t201" style="height:18pt;width:48pt;" o:ole="t" filled="f" o:preferrelative="t" stroked="f" coordsize="21600,21600">
+          <v:shape id="_x0000_i1105" o:spt="201" alt="" type="#_x0000_t201" style="height:18pt;width:48pt;" o:ole="t" filled="f" o:preferrelative="t" stroked="f" coordsize="21600,21600">
             <v:path/>
             <v:fill on="f" focussize="0,0"/>
             <v:stroke on="f"/>
-            <v:imagedata r:id="rId6" o:title=""/>
+            <v:imagedata r:id="rId12" o:title=""/>
             <o:lock v:ext="edit" aspectratio="t"/>
             <w10:wrap type="none"/>
             <w10:anchorlock/>
           </v:shape>
-          <w:control r:id="rId86" w:name="Control 88" w:shapeid="_x0000_i1112"/>
+          <w:control r:id="rId89" w:name="Control 88" w:shapeid="_x0000_i1105"/>
         </w:object>
       </w:r>
     </w:p>
@@ -12708,7 +12577,6 @@
           <w:spacing w:val="0"/>
           <w:sz w:val="23"/>
           <w:szCs w:val="23"/>
-          <w:bdr w:val="none" w:color="auto" w:sz="0" w:space="0"/>
           <w:shd w:val="clear" w:fill="FFFFFF"/>
         </w:rPr>
         <w:t>reset</w:t>
@@ -12752,7 +12620,6 @@
           <w:spacing w:val="0"/>
           <w:sz w:val="23"/>
           <w:szCs w:val="23"/>
-          <w:bdr w:val="none" w:color="auto" w:sz="0" w:space="0"/>
           <w:shd w:val="clear" w:fill="FFFFFF"/>
         </w:rPr>
         <w:t>commit</w:t>
@@ -12782,7 +12649,6 @@
           <w:spacing w:val="0"/>
           <w:sz w:val="23"/>
           <w:szCs w:val="23"/>
-          <w:bdr w:val="none" w:color="auto" w:sz="0" w:space="0"/>
           <w:shd w:val="clear" w:fill="FFFFFF"/>
         </w:rPr>
         <w:t>abc1234</w:t>
@@ -12826,7 +12692,6 @@
           <w:spacing w:val="0"/>
           <w:sz w:val="27"/>
           <w:szCs w:val="27"/>
-          <w:bdr w:val="none" w:color="auto" w:sz="0" w:space="0"/>
           <w:shd w:val="clear" w:fill="E7E9EB"/>
         </w:rPr>
       </w:pPr>
@@ -12862,7 +12727,6 @@
           <w:spacing w:val="0"/>
           <w:sz w:val="27"/>
           <w:szCs w:val="27"/>
-          <w:bdr w:val="none" w:color="auto" w:sz="0" w:space="0"/>
           <w:shd w:val="clear" w:fill="E7E9EB"/>
         </w:rPr>
         <w:t xml:space="preserve">git </w:t>
@@ -12877,20 +12741,19 @@
           <w:spacing w:val="0"/>
           <w:sz w:val="27"/>
           <w:szCs w:val="27"/>
-          <w:bdr w:val="none" w:color="auto" w:sz="0" w:space="0"/>
           <w:shd w:val="clear" w:fill="FFFFFF"/>
         </w:rPr>
         <w:object>
-          <v:shape id="_x0000_i1113" o:spt="201" type="#_x0000_t201" style="height:18pt;width:48pt;" o:ole="t" filled="f" o:preferrelative="t" stroked="f" coordsize="21600,21600">
+          <v:shape id="_x0000_i1106" o:spt="201" alt="" type="#_x0000_t201" style="height:18pt;width:48pt;" o:ole="t" filled="f" o:preferrelative="t" stroked="f" coordsize="21600,21600">
             <v:path/>
             <v:fill on="f" focussize="0,0"/>
             <v:stroke on="f"/>
-            <v:imagedata r:id="rId6" o:title=""/>
+            <v:imagedata r:id="rId12" o:title=""/>
             <o:lock v:ext="edit" aspectratio="t"/>
             <w10:wrap type="none"/>
             <w10:anchorlock/>
           </v:shape>
-          <w:control r:id="rId87" w:name="Control 89" w:shapeid="_x0000_i1113"/>
+          <w:control r:id="rId90" w:name="Control 89" w:shapeid="_x0000_i1106"/>
         </w:object>
       </w:r>
       <w:r>
@@ -12903,7 +12766,6 @@
           <w:spacing w:val="0"/>
           <w:sz w:val="27"/>
           <w:szCs w:val="27"/>
-          <w:bdr w:val="none" w:color="auto" w:sz="0" w:space="0"/>
           <w:shd w:val="clear" w:fill="E7E9EB"/>
         </w:rPr>
         <w:t xml:space="preserve"> </w:t>
@@ -12918,20 +12780,19 @@
           <w:spacing w:val="0"/>
           <w:sz w:val="27"/>
           <w:szCs w:val="27"/>
-          <w:bdr w:val="none" w:color="auto" w:sz="0" w:space="0"/>
           <w:shd w:val="clear" w:fill="FFFFFF"/>
         </w:rPr>
         <w:object>
-          <v:shape id="_x0000_i1114" o:spt="201" type="#_x0000_t201" style="height:18pt;width:48pt;" o:ole="t" filled="f" o:preferrelative="t" stroked="f" coordsize="21600,21600">
+          <v:shape id="_x0000_i1107" o:spt="201" alt="" type="#_x0000_t201" style="height:18pt;width:48pt;" o:ole="t" filled="f" o:preferrelative="t" stroked="f" coordsize="21600,21600">
             <v:path/>
             <v:fill on="f" focussize="0,0"/>
             <v:stroke on="f"/>
-            <v:imagedata r:id="rId6" o:title=""/>
+            <v:imagedata r:id="rId12" o:title=""/>
             <o:lock v:ext="edit" aspectratio="t"/>
             <w10:wrap type="none"/>
             <w10:anchorlock/>
           </v:shape>
-          <w:control r:id="rId88" w:name="Control 90" w:shapeid="_x0000_i1114"/>
+          <w:control r:id="rId91" w:name="Control 90" w:shapeid="_x0000_i1107"/>
         </w:object>
       </w:r>
     </w:p>
@@ -13065,7 +12926,6 @@
           <w:spacing w:val="0"/>
           <w:sz w:val="23"/>
           <w:szCs w:val="23"/>
-          <w:bdr w:val="none" w:color="auto" w:sz="0" w:space="0"/>
           <w:shd w:val="clear" w:fill="FFFFFF"/>
         </w:rPr>
         <w:t>commit</w:t>
@@ -13095,7 +12955,6 @@
           <w:spacing w:val="0"/>
           <w:sz w:val="23"/>
           <w:szCs w:val="23"/>
-          <w:bdr w:val="none" w:color="auto" w:sz="0" w:space="0"/>
           <w:shd w:val="clear" w:fill="FFFFFF"/>
         </w:rPr>
         <w:t>"Updated index"</w:t>
@@ -13139,7 +12998,6 @@
           <w:spacing w:val="0"/>
           <w:sz w:val="27"/>
           <w:szCs w:val="27"/>
-          <w:bdr w:val="none" w:color="auto" w:sz="0" w:space="0"/>
           <w:shd w:val="clear" w:fill="E7E9EB"/>
         </w:rPr>
       </w:pPr>
@@ -13175,7 +13033,6 @@
           <w:spacing w:val="0"/>
           <w:sz w:val="27"/>
           <w:szCs w:val="27"/>
-          <w:bdr w:val="none" w:color="auto" w:sz="0" w:space="0"/>
           <w:shd w:val="clear" w:fill="E7E9EB"/>
         </w:rPr>
         <w:t xml:space="preserve">git </w:t>
@@ -13190,20 +13047,19 @@
           <w:spacing w:val="0"/>
           <w:sz w:val="27"/>
           <w:szCs w:val="27"/>
-          <w:bdr w:val="none" w:color="auto" w:sz="0" w:space="0"/>
           <w:shd w:val="clear" w:fill="FFFFFF"/>
         </w:rPr>
         <w:object>
-          <v:shape id="_x0000_i1115" o:spt="201" type="#_x0000_t201" style="height:18pt;width:48pt;" o:ole="t" filled="f" o:preferrelative="t" stroked="f" coordsize="21600,21600">
+          <v:shape id="_x0000_i1108" o:spt="201" alt="" type="#_x0000_t201" style="height:18pt;width:48pt;" o:ole="t" filled="f" o:preferrelative="t" stroked="f" coordsize="21600,21600">
             <v:path/>
             <v:fill on="f" focussize="0,0"/>
             <v:stroke on="f"/>
-            <v:imagedata r:id="rId6" o:title=""/>
+            <v:imagedata r:id="rId12" o:title=""/>
             <o:lock v:ext="edit" aspectratio="t"/>
             <w10:wrap type="none"/>
             <w10:anchorlock/>
           </v:shape>
-          <w:control r:id="rId89" w:name="Control 91" w:shapeid="_x0000_i1115"/>
+          <w:control r:id="rId92" w:name="Control 91" w:shapeid="_x0000_i1108"/>
         </w:object>
       </w:r>
       <w:r>
@@ -13216,7 +13072,6 @@
           <w:spacing w:val="0"/>
           <w:sz w:val="27"/>
           <w:szCs w:val="27"/>
-          <w:bdr w:val="none" w:color="auto" w:sz="0" w:space="0"/>
           <w:shd w:val="clear" w:fill="E7E9EB"/>
         </w:rPr>
         <w:t xml:space="preserve"> </w:t>
@@ -13231,20 +13086,19 @@
           <w:spacing w:val="0"/>
           <w:sz w:val="27"/>
           <w:szCs w:val="27"/>
-          <w:bdr w:val="none" w:color="auto" w:sz="0" w:space="0"/>
           <w:shd w:val="clear" w:fill="FFFFFF"/>
         </w:rPr>
         <w:object>
-          <v:shape id="_x0000_i1116" o:spt="201" type="#_x0000_t201" style="height:18pt;width:48pt;" o:ole="t" filled="f" o:preferrelative="t" stroked="f" coordsize="21600,21600">
+          <v:shape id="_x0000_i1109" o:spt="201" alt="" type="#_x0000_t201" style="height:18pt;width:48pt;" o:ole="t" filled="f" o:preferrelative="t" stroked="f" coordsize="21600,21600">
             <v:path/>
             <v:fill on="f" focussize="0,0"/>
             <v:stroke on="f"/>
-            <v:imagedata r:id="rId6" o:title=""/>
+            <v:imagedata r:id="rId12" o:title=""/>
             <o:lock v:ext="edit" aspectratio="t"/>
             <w10:wrap type="none"/>
             <w10:anchorlock/>
           </v:shape>
-          <w:control r:id="rId90" w:name="Control 92" w:shapeid="_x0000_i1116"/>
+          <w:control r:id="rId93" w:name="Control 92" w:shapeid="_x0000_i1109"/>
         </w:object>
       </w:r>
       <w:r>
@@ -13257,7 +13111,6 @@
           <w:spacing w:val="0"/>
           <w:sz w:val="27"/>
           <w:szCs w:val="27"/>
-          <w:bdr w:val="none" w:color="auto" w:sz="0" w:space="0"/>
           <w:shd w:val="clear" w:fill="E7E9EB"/>
         </w:rPr>
         <w:t xml:space="preserve"> </w:t>
@@ -13272,20 +13125,19 @@
           <w:spacing w:val="0"/>
           <w:sz w:val="27"/>
           <w:szCs w:val="27"/>
-          <w:bdr w:val="none" w:color="auto" w:sz="0" w:space="0"/>
           <w:shd w:val="clear" w:fill="FFFFFF"/>
         </w:rPr>
         <w:object>
-          <v:shape id="_x0000_i1117" o:spt="201" type="#_x0000_t201" style="height:18pt;width:48pt;" o:ole="t" filled="f" o:preferrelative="t" stroked="f" coordsize="21600,21600">
+          <v:shape id="_x0000_i1110" o:spt="201" alt="" type="#_x0000_t201" style="height:18pt;width:48pt;" o:ole="t" filled="f" o:preferrelative="t" stroked="f" coordsize="21600,21600">
             <v:path/>
             <v:fill on="f" focussize="0,0"/>
             <v:stroke on="f"/>
-            <v:imagedata r:id="rId6" o:title=""/>
+            <v:imagedata r:id="rId12" o:title=""/>
             <o:lock v:ext="edit" aspectratio="t"/>
             <w10:wrap type="none"/>
             <w10:anchorlock/>
           </v:shape>
-          <w:control r:id="rId91" w:name="Control 93" w:shapeid="_x0000_i1117"/>
+          <w:control r:id="rId94" w:name="Control 93" w:shapeid="_x0000_i1110"/>
         </w:object>
       </w:r>
       <w:r>
@@ -13298,7 +13150,6 @@
           <w:spacing w:val="0"/>
           <w:sz w:val="27"/>
           <w:szCs w:val="27"/>
-          <w:bdr w:val="none" w:color="auto" w:sz="0" w:space="0"/>
           <w:shd w:val="clear" w:fill="E7E9EB"/>
         </w:rPr>
         <w:t xml:space="preserve"> "</w:t>
@@ -13313,20 +13164,19 @@
           <w:spacing w:val="0"/>
           <w:sz w:val="27"/>
           <w:szCs w:val="27"/>
-          <w:bdr w:val="none" w:color="auto" w:sz="0" w:space="0"/>
           <w:shd w:val="clear" w:fill="FFFFFF"/>
         </w:rPr>
         <w:object>
-          <v:shape id="_x0000_i1118" o:spt="201" type="#_x0000_t201" style="height:18pt;width:48pt;" o:ole="t" filled="f" o:preferrelative="t" stroked="f" coordsize="21600,21600">
+          <v:shape id="_x0000_i1111" o:spt="201" alt="" type="#_x0000_t201" style="height:18pt;width:48pt;" o:ole="t" filled="f" o:preferrelative="t" stroked="f" coordsize="21600,21600">
             <v:path/>
             <v:fill on="f" focussize="0,0"/>
             <v:stroke on="f"/>
-            <v:imagedata r:id="rId6" o:title=""/>
+            <v:imagedata r:id="rId12" o:title=""/>
             <o:lock v:ext="edit" aspectratio="t"/>
             <w10:wrap type="none"/>
             <w10:anchorlock/>
           </v:shape>
-          <w:control r:id="rId92" w:name="Control 94" w:shapeid="_x0000_i1118"/>
+          <w:control r:id="rId95" w:name="Control 94" w:shapeid="_x0000_i1111"/>
         </w:object>
       </w:r>
       <w:r>
@@ -13339,7 +13189,6 @@
           <w:spacing w:val="0"/>
           <w:sz w:val="27"/>
           <w:szCs w:val="27"/>
-          <w:bdr w:val="none" w:color="auto" w:sz="0" w:space="0"/>
           <w:shd w:val="clear" w:fill="E7E9EB"/>
         </w:rPr>
         <w:t>"</w:t>
@@ -13408,7 +13257,6 @@
           <w:lang w:val="en-US"/>
         </w:rPr>
       </w:pPr>
-      <w:bookmarkStart w:id="0" w:name="_GoBack"/>
       <w:r>
         <w:rPr>
           <w:rFonts w:hint="default"/>
@@ -13420,7 +13268,6 @@
         <w:t>****************************************************************</w:t>
       </w:r>
     </w:p>
-    <w:bookmarkEnd w:id="0"/>
     <w:sectPr>
       <w:footerReference r:id="rId3" w:type="default"/>
       <w:pgSz w:w="11906" w:h="16838"/>
@@ -13696,7 +13543,7 @@
     <w:lsdException w:unhideWhenUsed="0" w:uiPriority="0" w:semiHidden="0" w:name="HTML Sample"/>
     <w:lsdException w:unhideWhenUsed="0" w:uiPriority="0" w:semiHidden="0" w:name="HTML Typewriter"/>
     <w:lsdException w:unhideWhenUsed="0" w:uiPriority="0" w:semiHidden="0" w:name="HTML Variable"/>
-    <w:lsdException w:unhideWhenUsed="0" w:uiPriority="0" w:name="Normal Table"/>
+    <w:lsdException w:qFormat="1" w:unhideWhenUsed="0" w:uiPriority="0" w:name="Normal Table"/>
     <w:lsdException w:unhideWhenUsed="0" w:uiPriority="0" w:semiHidden="0" w:name="annotation subject"/>
     <w:lsdException w:unhideWhenUsed="0" w:uiPriority="0" w:semiHidden="0" w:name="Table Simple 1"/>
     <w:lsdException w:unhideWhenUsed="0" w:uiPriority="0" w:semiHidden="0" w:name="Table Simple 2"/>
@@ -13879,6 +13726,7 @@
   <w:style w:type="table" w:default="1" w:styleId="4">
     <w:name w:val="Normal Table"/>
     <w:semiHidden/>
+    <w:qFormat/>
     <w:uiPriority w:val="0"/>
     <w:tblPr>
       <w:tblCellMar>

</xml_diff>